<commit_message>
Documento actualizado, diagramas y esfuerzos
</commit_message>
<xml_diff>
--- a/entregable_sprint1.docx
+++ b/entregable_sprint1.docx
@@ -205,7 +205,23 @@
                             <w:b/>
                             <w:szCs w:val="24"/>
                           </w:rPr>
-                          <w:t>Patricia Lázaro ()</w:t>
+                          <w:t>Patricia Lázaro (</w:t>
+                        </w:r>
+                        <w:hyperlink r:id="rId8" w:history="1">
+                          <w:r>
+                            <w:rPr>
+                              <w:b/>
+                              <w:szCs w:val="24"/>
+                            </w:rPr>
+                            <w:t>554309</w:t>
+                          </w:r>
+                        </w:hyperlink>
+                        <w:r>
+                          <w:rPr>
+                            <w:b/>
+                            <w:szCs w:val="24"/>
+                          </w:rPr>
+                          <w:t>)</w:t>
                         </w:r>
                         <w:r>
                           <w:rPr>
@@ -406,7 +422,9 @@
               <w:b w:val="0"/>
               <w:bCs w:val="0"/>
               <w:noProof/>
-              <w:lang w:val="es-ES_tradnl" w:eastAsia="es-ES_tradnl"/>
+              <w:sz w:val="22"/>
+              <w:szCs w:val="22"/>
+              <w:lang w:eastAsia="es-ES"/>
             </w:rPr>
           </w:pPr>
           <w:r>
@@ -426,7 +444,7 @@
             </w:rPr>
             <w:fldChar w:fldCharType="separate"/>
           </w:r>
-          <w:hyperlink w:anchor="_Toc448166065" w:history="1">
+          <w:hyperlink w:anchor="_Toc448341834" w:history="1">
             <w:r>
               <w:rPr>
                 <w:rStyle w:val="Hipervnculo"/>
@@ -439,7 +457,9 @@
                 <w:b w:val="0"/>
                 <w:bCs w:val="0"/>
                 <w:noProof/>
-                <w:lang w:val="es-ES_tradnl" w:eastAsia="es-ES_tradnl"/>
+                <w:sz w:val="22"/>
+                <w:szCs w:val="22"/>
+                <w:lang w:eastAsia="es-ES"/>
               </w:rPr>
               <w:tab/>
             </w:r>
@@ -469,7 +489,7 @@
                 <w:noProof/>
                 <w:webHidden/>
               </w:rPr>
-              <w:instrText xml:space="preserve"> PAGEREF _Toc448166065 \h </w:instrText>
+              <w:instrText xml:space="preserve"> PAGEREF _Toc448341834 \h </w:instrText>
             </w:r>
             <w:r>
               <w:rPr>
@@ -510,18 +530,16 @@
               <w:b w:val="0"/>
               <w:bCs w:val="0"/>
               <w:noProof/>
-              <w:sz w:val="24"/>
-              <w:szCs w:val="24"/>
-              <w:lang w:val="es-ES_tradnl" w:eastAsia="es-ES_tradnl"/>
+              <w:lang w:eastAsia="es-ES"/>
             </w:rPr>
           </w:pPr>
-          <w:hyperlink w:anchor="_Toc448166066" w:history="1">
+          <w:hyperlink w:anchor="_Toc448341835" w:history="1">
             <w:r>
               <w:rPr>
                 <w:rStyle w:val="Hipervnculo"/>
                 <w:noProof/>
               </w:rPr>
-              <w:t>Nuestra Aplicación</w:t>
+              <w:t>1.1 Nuestra Aplicación</w:t>
             </w:r>
             <w:r>
               <w:rPr>
@@ -542,7 +560,7 @@
                 <w:noProof/>
                 <w:webHidden/>
               </w:rPr>
-              <w:instrText xml:space="preserve"> PAGEREF _Toc448166066 \h </w:instrText>
+              <w:instrText xml:space="preserve"> PAGEREF _Toc448341835 \h </w:instrText>
             </w:r>
             <w:r>
               <w:rPr>
@@ -583,18 +601,16 @@
               <w:b w:val="0"/>
               <w:bCs w:val="0"/>
               <w:noProof/>
-              <w:sz w:val="24"/>
-              <w:szCs w:val="24"/>
-              <w:lang w:val="es-ES_tradnl" w:eastAsia="es-ES_tradnl"/>
+              <w:lang w:eastAsia="es-ES"/>
             </w:rPr>
           </w:pPr>
-          <w:hyperlink w:anchor="_Toc448166067" w:history="1">
+          <w:hyperlink w:anchor="_Toc448341836" w:history="1">
             <w:r>
               <w:rPr>
                 <w:rStyle w:val="Hipervnculo"/>
                 <w:noProof/>
               </w:rPr>
-              <w:t>Equipo</w:t>
+              <w:t>1.2 Equipo</w:t>
             </w:r>
             <w:r>
               <w:rPr>
@@ -615,7 +631,7 @@
                 <w:noProof/>
                 <w:webHidden/>
               </w:rPr>
-              <w:instrText xml:space="preserve"> PAGEREF _Toc448166067 \h </w:instrText>
+              <w:instrText xml:space="preserve"> PAGEREF _Toc448341836 \h </w:instrText>
             </w:r>
             <w:r>
               <w:rPr>
@@ -656,18 +672,16 @@
               <w:b w:val="0"/>
               <w:bCs w:val="0"/>
               <w:noProof/>
-              <w:sz w:val="24"/>
-              <w:szCs w:val="24"/>
-              <w:lang w:val="es-ES_tradnl" w:eastAsia="es-ES_tradnl"/>
+              <w:lang w:eastAsia="es-ES"/>
             </w:rPr>
           </w:pPr>
-          <w:hyperlink w:anchor="_Toc448166068" w:history="1">
+          <w:hyperlink w:anchor="_Toc448341837" w:history="1">
             <w:r>
               <w:rPr>
                 <w:rStyle w:val="Hipervnculo"/>
                 <w:noProof/>
               </w:rPr>
-              <w:t>Estructura del documento</w:t>
+              <w:t>1.3 Estructura del documento</w:t>
             </w:r>
             <w:r>
               <w:rPr>
@@ -688,7 +702,7 @@
                 <w:noProof/>
                 <w:webHidden/>
               </w:rPr>
-              <w:instrText xml:space="preserve"> PAGEREF _Toc448166068 \h </w:instrText>
+              <w:instrText xml:space="preserve"> PAGEREF _Toc448341837 \h </w:instrText>
             </w:r>
             <w:r>
               <w:rPr>
@@ -730,10 +744,12 @@
               <w:b w:val="0"/>
               <w:bCs w:val="0"/>
               <w:noProof/>
-              <w:lang w:val="es-ES_tradnl" w:eastAsia="es-ES_tradnl"/>
+              <w:sz w:val="22"/>
+              <w:szCs w:val="22"/>
+              <w:lang w:eastAsia="es-ES"/>
             </w:rPr>
           </w:pPr>
-          <w:hyperlink w:anchor="_Toc448166069" w:history="1">
+          <w:hyperlink w:anchor="_Toc448341838" w:history="1">
             <w:r>
               <w:rPr>
                 <w:rStyle w:val="Hipervnculo"/>
@@ -746,7 +762,9 @@
                 <w:b w:val="0"/>
                 <w:bCs w:val="0"/>
                 <w:noProof/>
-                <w:lang w:val="es-ES_tradnl" w:eastAsia="es-ES_tradnl"/>
+                <w:sz w:val="22"/>
+                <w:szCs w:val="22"/>
+                <w:lang w:eastAsia="es-ES"/>
               </w:rPr>
               <w:tab/>
             </w:r>
@@ -776,7 +794,7 @@
                 <w:noProof/>
                 <w:webHidden/>
               </w:rPr>
-              <w:instrText xml:space="preserve"> PAGEREF _Toc448166069 \h </w:instrText>
+              <w:instrText xml:space="preserve"> PAGEREF _Toc448341838 \h </w:instrText>
             </w:r>
             <w:r>
               <w:rPr>
@@ -817,18 +835,16 @@
               <w:b w:val="0"/>
               <w:bCs w:val="0"/>
               <w:noProof/>
-              <w:sz w:val="24"/>
-              <w:szCs w:val="24"/>
-              <w:lang w:val="es-ES_tradnl" w:eastAsia="es-ES_tradnl"/>
+              <w:lang w:eastAsia="es-ES"/>
             </w:rPr>
           </w:pPr>
-          <w:hyperlink w:anchor="_Toc448166070" w:history="1">
+          <w:hyperlink w:anchor="_Toc448341839" w:history="1">
             <w:r>
               <w:rPr>
                 <w:rStyle w:val="Hipervnculo"/>
                 <w:noProof/>
               </w:rPr>
-              <w:t>Interfaz de Usuario</w:t>
+              <w:t>2.1 Planificación de lanzamientos</w:t>
             </w:r>
             <w:r>
               <w:rPr>
@@ -849,7 +865,7 @@
                 <w:noProof/>
                 <w:webHidden/>
               </w:rPr>
-              <w:instrText xml:space="preserve"> PAGEREF _Toc448166070 \h </w:instrText>
+              <w:instrText xml:space="preserve"> PAGEREF _Toc448341839 \h </w:instrText>
             </w:r>
             <w:r>
               <w:rPr>
@@ -869,7 +885,7 @@
                 <w:noProof/>
                 <w:webHidden/>
               </w:rPr>
-              <w:t>5</w:t>
+              <w:t>4</w:t>
             </w:r>
             <w:r>
               <w:rPr>
@@ -890,18 +906,16 @@
               <w:b w:val="0"/>
               <w:bCs w:val="0"/>
               <w:noProof/>
-              <w:sz w:val="24"/>
-              <w:szCs w:val="24"/>
-              <w:lang w:val="es-ES_tradnl" w:eastAsia="es-ES_tradnl"/>
+              <w:lang w:eastAsia="es-ES"/>
             </w:rPr>
           </w:pPr>
-          <w:hyperlink w:anchor="_Toc448166071" w:history="1">
+          <w:hyperlink w:anchor="_Toc448341840" w:history="1">
             <w:r>
               <w:rPr>
                 <w:rStyle w:val="Hipervnculo"/>
                 <w:noProof/>
               </w:rPr>
-              <w:t>Test y Calidad de Producto</w:t>
+              <w:t>2.2 Análisis de riesgos</w:t>
             </w:r>
             <w:r>
               <w:rPr>
@@ -922,7 +936,7 @@
                 <w:noProof/>
                 <w:webHidden/>
               </w:rPr>
-              <w:instrText xml:space="preserve"> PAGEREF _Toc448166071 \h </w:instrText>
+              <w:instrText xml:space="preserve"> PAGEREF _Toc448341840 \h </w:instrText>
             </w:r>
             <w:r>
               <w:rPr>
@@ -942,7 +956,362 @@
                 <w:noProof/>
                 <w:webHidden/>
               </w:rPr>
+              <w:t>5</w:t>
+            </w:r>
+            <w:r>
+              <w:rPr>
+                <w:noProof/>
+                <w:webHidden/>
+              </w:rPr>
+              <w:fldChar w:fldCharType="end"/>
+            </w:r>
+          </w:hyperlink>
+        </w:p>
+        <w:p>
+          <w:pPr>
+            <w:pStyle w:val="TDC2"/>
+            <w:tabs>
+              <w:tab w:val="right" w:leader="dot" w:pos="8488"/>
+            </w:tabs>
+            <w:rPr>
+              <w:b w:val="0"/>
+              <w:bCs w:val="0"/>
+              <w:noProof/>
+              <w:lang w:eastAsia="es-ES"/>
+            </w:rPr>
+          </w:pPr>
+          <w:hyperlink w:anchor="_Toc448341841" w:history="1">
+            <w:r>
+              <w:rPr>
+                <w:rStyle w:val="Hipervnculo"/>
+                <w:noProof/>
+              </w:rPr>
+              <w:t>2.3 Requisitos</w:t>
+            </w:r>
+            <w:r>
+              <w:rPr>
+                <w:noProof/>
+                <w:webHidden/>
+              </w:rPr>
+              <w:tab/>
+            </w:r>
+            <w:r>
+              <w:rPr>
+                <w:noProof/>
+                <w:webHidden/>
+              </w:rPr>
+              <w:fldChar w:fldCharType="begin"/>
+            </w:r>
+            <w:r>
+              <w:rPr>
+                <w:noProof/>
+                <w:webHidden/>
+              </w:rPr>
+              <w:instrText xml:space="preserve"> PAGEREF _Toc448341841 \h </w:instrText>
+            </w:r>
+            <w:r>
+              <w:rPr>
+                <w:noProof/>
+                <w:webHidden/>
+              </w:rPr>
+            </w:r>
+            <w:r>
+              <w:rPr>
+                <w:noProof/>
+                <w:webHidden/>
+              </w:rPr>
+              <w:fldChar w:fldCharType="separate"/>
+            </w:r>
+            <w:r>
+              <w:rPr>
+                <w:noProof/>
+                <w:webHidden/>
+              </w:rPr>
+              <w:t>5</w:t>
+            </w:r>
+            <w:r>
+              <w:rPr>
+                <w:noProof/>
+                <w:webHidden/>
+              </w:rPr>
+              <w:fldChar w:fldCharType="end"/>
+            </w:r>
+          </w:hyperlink>
+        </w:p>
+        <w:p>
+          <w:pPr>
+            <w:pStyle w:val="TDC2"/>
+            <w:tabs>
+              <w:tab w:val="right" w:leader="dot" w:pos="8488"/>
+            </w:tabs>
+            <w:rPr>
+              <w:b w:val="0"/>
+              <w:bCs w:val="0"/>
+              <w:noProof/>
+              <w:lang w:eastAsia="es-ES"/>
+            </w:rPr>
+          </w:pPr>
+          <w:hyperlink w:anchor="_Toc448341842" w:history="1">
+            <w:r>
+              <w:rPr>
+                <w:rStyle w:val="Hipervnculo"/>
+                <w:noProof/>
+              </w:rPr>
+              <w:t>2.4 Interfaz de Usuario</w:t>
+            </w:r>
+            <w:r>
+              <w:rPr>
+                <w:noProof/>
+                <w:webHidden/>
+              </w:rPr>
+              <w:tab/>
+            </w:r>
+            <w:r>
+              <w:rPr>
+                <w:noProof/>
+                <w:webHidden/>
+              </w:rPr>
+              <w:fldChar w:fldCharType="begin"/>
+            </w:r>
+            <w:r>
+              <w:rPr>
+                <w:noProof/>
+                <w:webHidden/>
+              </w:rPr>
+              <w:instrText xml:space="preserve"> PAGEREF _Toc448341842 \h </w:instrText>
+            </w:r>
+            <w:r>
+              <w:rPr>
+                <w:noProof/>
+                <w:webHidden/>
+              </w:rPr>
+            </w:r>
+            <w:r>
+              <w:rPr>
+                <w:noProof/>
+                <w:webHidden/>
+              </w:rPr>
+              <w:fldChar w:fldCharType="separate"/>
+            </w:r>
+            <w:r>
+              <w:rPr>
+                <w:noProof/>
+                <w:webHidden/>
+              </w:rPr>
               <w:t>7</w:t>
+            </w:r>
+            <w:r>
+              <w:rPr>
+                <w:noProof/>
+                <w:webHidden/>
+              </w:rPr>
+              <w:fldChar w:fldCharType="end"/>
+            </w:r>
+          </w:hyperlink>
+        </w:p>
+        <w:p>
+          <w:pPr>
+            <w:pStyle w:val="TDC2"/>
+            <w:tabs>
+              <w:tab w:val="right" w:leader="dot" w:pos="8488"/>
+            </w:tabs>
+            <w:rPr>
+              <w:b w:val="0"/>
+              <w:bCs w:val="0"/>
+              <w:noProof/>
+              <w:lang w:eastAsia="es-ES"/>
+            </w:rPr>
+          </w:pPr>
+          <w:hyperlink w:anchor="_Toc448341843" w:history="1">
+            <w:r>
+              <w:rPr>
+                <w:rStyle w:val="Hipervnculo"/>
+                <w:noProof/>
+              </w:rPr>
+              <w:t>2.5 Arquitectura</w:t>
+            </w:r>
+            <w:r>
+              <w:rPr>
+                <w:noProof/>
+                <w:webHidden/>
+              </w:rPr>
+              <w:tab/>
+            </w:r>
+            <w:r>
+              <w:rPr>
+                <w:noProof/>
+                <w:webHidden/>
+              </w:rPr>
+              <w:fldChar w:fldCharType="begin"/>
+            </w:r>
+            <w:r>
+              <w:rPr>
+                <w:noProof/>
+                <w:webHidden/>
+              </w:rPr>
+              <w:instrText xml:space="preserve"> PAGEREF _Toc448341843 \h </w:instrText>
+            </w:r>
+            <w:r>
+              <w:rPr>
+                <w:noProof/>
+                <w:webHidden/>
+              </w:rPr>
+            </w:r>
+            <w:r>
+              <w:rPr>
+                <w:noProof/>
+                <w:webHidden/>
+              </w:rPr>
+              <w:fldChar w:fldCharType="separate"/>
+            </w:r>
+            <w:r>
+              <w:rPr>
+                <w:noProof/>
+                <w:webHidden/>
+              </w:rPr>
+              <w:t>9</w:t>
+            </w:r>
+            <w:r>
+              <w:rPr>
+                <w:noProof/>
+                <w:webHidden/>
+              </w:rPr>
+              <w:fldChar w:fldCharType="end"/>
+            </w:r>
+          </w:hyperlink>
+        </w:p>
+        <w:p>
+          <w:pPr>
+            <w:pStyle w:val="TDC2"/>
+            <w:tabs>
+              <w:tab w:val="right" w:leader="dot" w:pos="8488"/>
+            </w:tabs>
+            <w:rPr>
+              <w:b w:val="0"/>
+              <w:bCs w:val="0"/>
+              <w:noProof/>
+              <w:lang w:eastAsia="es-ES"/>
+            </w:rPr>
+          </w:pPr>
+          <w:hyperlink w:anchor="_Toc448341844" w:history="1">
+            <w:r>
+              <w:rPr>
+                <w:rStyle w:val="Hipervnculo"/>
+                <w:noProof/>
+              </w:rPr>
+              <w:t>2.6 Estado actual de la aplicación</w:t>
+            </w:r>
+            <w:r>
+              <w:rPr>
+                <w:noProof/>
+                <w:webHidden/>
+              </w:rPr>
+              <w:tab/>
+            </w:r>
+            <w:r>
+              <w:rPr>
+                <w:noProof/>
+                <w:webHidden/>
+              </w:rPr>
+              <w:fldChar w:fldCharType="begin"/>
+            </w:r>
+            <w:r>
+              <w:rPr>
+                <w:noProof/>
+                <w:webHidden/>
+              </w:rPr>
+              <w:instrText xml:space="preserve"> PAGEREF _Toc448341844 \h </w:instrText>
+            </w:r>
+            <w:r>
+              <w:rPr>
+                <w:noProof/>
+                <w:webHidden/>
+              </w:rPr>
+            </w:r>
+            <w:r>
+              <w:rPr>
+                <w:noProof/>
+                <w:webHidden/>
+              </w:rPr>
+              <w:fldChar w:fldCharType="separate"/>
+            </w:r>
+            <w:r>
+              <w:rPr>
+                <w:noProof/>
+                <w:webHidden/>
+              </w:rPr>
+              <w:t>13</w:t>
+            </w:r>
+            <w:r>
+              <w:rPr>
+                <w:noProof/>
+                <w:webHidden/>
+              </w:rPr>
+              <w:fldChar w:fldCharType="end"/>
+            </w:r>
+          </w:hyperlink>
+        </w:p>
+        <w:p>
+          <w:pPr>
+            <w:pStyle w:val="TDC2"/>
+            <w:tabs>
+              <w:tab w:val="right" w:leader="dot" w:pos="8488"/>
+            </w:tabs>
+            <w:rPr>
+              <w:b w:val="0"/>
+              <w:bCs w:val="0"/>
+              <w:noProof/>
+              <w:lang w:eastAsia="es-ES"/>
+            </w:rPr>
+          </w:pPr>
+          <w:hyperlink w:anchor="_Toc448341845" w:history="1">
+            <w:r>
+              <w:rPr>
+                <w:rStyle w:val="Hipervnculo"/>
+                <w:noProof/>
+              </w:rPr>
+              <w:t>2.7 Test y Calidad de Producto</w:t>
+            </w:r>
+            <w:r>
+              <w:rPr>
+                <w:noProof/>
+                <w:webHidden/>
+              </w:rPr>
+              <w:tab/>
+            </w:r>
+            <w:r>
+              <w:rPr>
+                <w:noProof/>
+                <w:webHidden/>
+              </w:rPr>
+              <w:fldChar w:fldCharType="begin"/>
+            </w:r>
+            <w:r>
+              <w:rPr>
+                <w:noProof/>
+                <w:webHidden/>
+              </w:rPr>
+              <w:instrText xml:space="preserve"> PAGEREF _Toc448341845 \h </w:instrText>
+            </w:r>
+            <w:r>
+              <w:rPr>
+                <w:noProof/>
+                <w:webHidden/>
+              </w:rPr>
+            </w:r>
+            <w:r>
+              <w:rPr>
+                <w:noProof/>
+                <w:webHidden/>
+              </w:rPr>
+              <w:fldChar w:fldCharType="separate"/>
+            </w:r>
+            <w:r>
+              <w:rPr>
+                <w:noProof/>
+                <w:webHidden/>
+              </w:rPr>
+              <w:t>13</w:t>
             </w:r>
             <w:r>
               <w:rPr>
@@ -964,10 +1333,12 @@
               <w:b w:val="0"/>
               <w:bCs w:val="0"/>
               <w:noProof/>
-              <w:lang w:val="es-ES_tradnl" w:eastAsia="es-ES_tradnl"/>
+              <w:sz w:val="22"/>
+              <w:szCs w:val="22"/>
+              <w:lang w:eastAsia="es-ES"/>
             </w:rPr>
           </w:pPr>
-          <w:hyperlink w:anchor="_Toc448166072" w:history="1">
+          <w:hyperlink w:anchor="_Toc448341846" w:history="1">
             <w:r>
               <w:rPr>
                 <w:rStyle w:val="Hipervnculo"/>
@@ -980,7 +1351,9 @@
                 <w:b w:val="0"/>
                 <w:bCs w:val="0"/>
                 <w:noProof/>
-                <w:lang w:val="es-ES_tradnl" w:eastAsia="es-ES_tradnl"/>
+                <w:sz w:val="22"/>
+                <w:szCs w:val="22"/>
+                <w:lang w:eastAsia="es-ES"/>
               </w:rPr>
               <w:tab/>
             </w:r>
@@ -1010,7 +1383,7 @@
                 <w:noProof/>
                 <w:webHidden/>
               </w:rPr>
-              <w:instrText xml:space="preserve"> PAGEREF _Toc448166072 \h </w:instrText>
+              <w:instrText xml:space="preserve"> PAGEREF _Toc448341846 \h </w:instrText>
             </w:r>
             <w:r>
               <w:rPr>
@@ -1030,7 +1403,362 @@
                 <w:noProof/>
                 <w:webHidden/>
               </w:rPr>
-              <w:t>9</w:t>
+              <w:t>15</w:t>
+            </w:r>
+            <w:r>
+              <w:rPr>
+                <w:noProof/>
+                <w:webHidden/>
+              </w:rPr>
+              <w:fldChar w:fldCharType="end"/>
+            </w:r>
+          </w:hyperlink>
+        </w:p>
+        <w:p>
+          <w:pPr>
+            <w:pStyle w:val="TDC2"/>
+            <w:tabs>
+              <w:tab w:val="right" w:leader="dot" w:pos="8488"/>
+            </w:tabs>
+            <w:rPr>
+              <w:b w:val="0"/>
+              <w:bCs w:val="0"/>
+              <w:noProof/>
+              <w:lang w:eastAsia="es-ES"/>
+            </w:rPr>
+          </w:pPr>
+          <w:hyperlink w:anchor="_Toc448341847" w:history="1">
+            <w:r>
+              <w:rPr>
+                <w:rStyle w:val="Hipervnculo"/>
+                <w:noProof/>
+              </w:rPr>
+              <w:t>3.1 Estrategia de control de versiones</w:t>
+            </w:r>
+            <w:r>
+              <w:rPr>
+                <w:noProof/>
+                <w:webHidden/>
+              </w:rPr>
+              <w:tab/>
+            </w:r>
+            <w:r>
+              <w:rPr>
+                <w:noProof/>
+                <w:webHidden/>
+              </w:rPr>
+              <w:fldChar w:fldCharType="begin"/>
+            </w:r>
+            <w:r>
+              <w:rPr>
+                <w:noProof/>
+                <w:webHidden/>
+              </w:rPr>
+              <w:instrText xml:space="preserve"> PAGEREF _Toc448341847 \h </w:instrText>
+            </w:r>
+            <w:r>
+              <w:rPr>
+                <w:noProof/>
+                <w:webHidden/>
+              </w:rPr>
+            </w:r>
+            <w:r>
+              <w:rPr>
+                <w:noProof/>
+                <w:webHidden/>
+              </w:rPr>
+              <w:fldChar w:fldCharType="separate"/>
+            </w:r>
+            <w:r>
+              <w:rPr>
+                <w:noProof/>
+                <w:webHidden/>
+              </w:rPr>
+              <w:t>15</w:t>
+            </w:r>
+            <w:r>
+              <w:rPr>
+                <w:noProof/>
+                <w:webHidden/>
+              </w:rPr>
+              <w:fldChar w:fldCharType="end"/>
+            </w:r>
+          </w:hyperlink>
+        </w:p>
+        <w:p>
+          <w:pPr>
+            <w:pStyle w:val="TDC2"/>
+            <w:tabs>
+              <w:tab w:val="right" w:leader="dot" w:pos="8488"/>
+            </w:tabs>
+            <w:rPr>
+              <w:b w:val="0"/>
+              <w:bCs w:val="0"/>
+              <w:noProof/>
+              <w:lang w:eastAsia="es-ES"/>
+            </w:rPr>
+          </w:pPr>
+          <w:hyperlink w:anchor="_Toc448341848" w:history="1">
+            <w:r>
+              <w:rPr>
+                <w:rStyle w:val="Hipervnculo"/>
+                <w:noProof/>
+              </w:rPr>
+              <w:t>3.2 Esfuerzos por persona y por actividades</w:t>
+            </w:r>
+            <w:r>
+              <w:rPr>
+                <w:noProof/>
+                <w:webHidden/>
+              </w:rPr>
+              <w:tab/>
+            </w:r>
+            <w:r>
+              <w:rPr>
+                <w:noProof/>
+                <w:webHidden/>
+              </w:rPr>
+              <w:fldChar w:fldCharType="begin"/>
+            </w:r>
+            <w:r>
+              <w:rPr>
+                <w:noProof/>
+                <w:webHidden/>
+              </w:rPr>
+              <w:instrText xml:space="preserve"> PAGEREF _Toc448341848 \h </w:instrText>
+            </w:r>
+            <w:r>
+              <w:rPr>
+                <w:noProof/>
+                <w:webHidden/>
+              </w:rPr>
+            </w:r>
+            <w:r>
+              <w:rPr>
+                <w:noProof/>
+                <w:webHidden/>
+              </w:rPr>
+              <w:fldChar w:fldCharType="separate"/>
+            </w:r>
+            <w:r>
+              <w:rPr>
+                <w:noProof/>
+                <w:webHidden/>
+              </w:rPr>
+              <w:t>15</w:t>
+            </w:r>
+            <w:r>
+              <w:rPr>
+                <w:noProof/>
+                <w:webHidden/>
+              </w:rPr>
+              <w:fldChar w:fldCharType="end"/>
+            </w:r>
+          </w:hyperlink>
+        </w:p>
+        <w:p>
+          <w:pPr>
+            <w:pStyle w:val="TDC2"/>
+            <w:tabs>
+              <w:tab w:val="right" w:leader="dot" w:pos="8488"/>
+            </w:tabs>
+            <w:rPr>
+              <w:b w:val="0"/>
+              <w:bCs w:val="0"/>
+              <w:noProof/>
+              <w:lang w:eastAsia="es-ES"/>
+            </w:rPr>
+          </w:pPr>
+          <w:hyperlink w:anchor="_Toc448341849" w:history="1">
+            <w:r>
+              <w:rPr>
+                <w:rStyle w:val="Hipervnculo"/>
+                <w:noProof/>
+              </w:rPr>
+              <w:t>3.3 Reparto del trabajo en el tiempo</w:t>
+            </w:r>
+            <w:r>
+              <w:rPr>
+                <w:noProof/>
+                <w:webHidden/>
+              </w:rPr>
+              <w:tab/>
+            </w:r>
+            <w:r>
+              <w:rPr>
+                <w:noProof/>
+                <w:webHidden/>
+              </w:rPr>
+              <w:fldChar w:fldCharType="begin"/>
+            </w:r>
+            <w:r>
+              <w:rPr>
+                <w:noProof/>
+                <w:webHidden/>
+              </w:rPr>
+              <w:instrText xml:space="preserve"> PAGEREF _Toc448341849 \h </w:instrText>
+            </w:r>
+            <w:r>
+              <w:rPr>
+                <w:noProof/>
+                <w:webHidden/>
+              </w:rPr>
+            </w:r>
+            <w:r>
+              <w:rPr>
+                <w:noProof/>
+                <w:webHidden/>
+              </w:rPr>
+              <w:fldChar w:fldCharType="separate"/>
+            </w:r>
+            <w:r>
+              <w:rPr>
+                <w:noProof/>
+                <w:webHidden/>
+              </w:rPr>
+              <w:t>15</w:t>
+            </w:r>
+            <w:r>
+              <w:rPr>
+                <w:noProof/>
+                <w:webHidden/>
+              </w:rPr>
+              <w:fldChar w:fldCharType="end"/>
+            </w:r>
+          </w:hyperlink>
+        </w:p>
+        <w:p>
+          <w:pPr>
+            <w:pStyle w:val="TDC2"/>
+            <w:tabs>
+              <w:tab w:val="right" w:leader="dot" w:pos="8488"/>
+            </w:tabs>
+            <w:rPr>
+              <w:b w:val="0"/>
+              <w:bCs w:val="0"/>
+              <w:noProof/>
+              <w:lang w:eastAsia="es-ES"/>
+            </w:rPr>
+          </w:pPr>
+          <w:hyperlink w:anchor="_Toc448341850" w:history="1">
+            <w:r>
+              <w:rPr>
+                <w:rStyle w:val="Hipervnculo"/>
+                <w:noProof/>
+              </w:rPr>
+              <w:t>3.4 Estrategia de mejora de procesos</w:t>
+            </w:r>
+            <w:r>
+              <w:rPr>
+                <w:noProof/>
+                <w:webHidden/>
+              </w:rPr>
+              <w:tab/>
+            </w:r>
+            <w:r>
+              <w:rPr>
+                <w:noProof/>
+                <w:webHidden/>
+              </w:rPr>
+              <w:fldChar w:fldCharType="begin"/>
+            </w:r>
+            <w:r>
+              <w:rPr>
+                <w:noProof/>
+                <w:webHidden/>
+              </w:rPr>
+              <w:instrText xml:space="preserve"> PAGEREF _Toc448341850 \h </w:instrText>
+            </w:r>
+            <w:r>
+              <w:rPr>
+                <w:noProof/>
+                <w:webHidden/>
+              </w:rPr>
+            </w:r>
+            <w:r>
+              <w:rPr>
+                <w:noProof/>
+                <w:webHidden/>
+              </w:rPr>
+              <w:fldChar w:fldCharType="separate"/>
+            </w:r>
+            <w:r>
+              <w:rPr>
+                <w:noProof/>
+                <w:webHidden/>
+              </w:rPr>
+              <w:t>16</w:t>
+            </w:r>
+            <w:r>
+              <w:rPr>
+                <w:noProof/>
+                <w:webHidden/>
+              </w:rPr>
+              <w:fldChar w:fldCharType="end"/>
+            </w:r>
+          </w:hyperlink>
+        </w:p>
+        <w:p>
+          <w:pPr>
+            <w:pStyle w:val="TDC2"/>
+            <w:tabs>
+              <w:tab w:val="right" w:leader="dot" w:pos="8488"/>
+            </w:tabs>
+            <w:rPr>
+              <w:b w:val="0"/>
+              <w:bCs w:val="0"/>
+              <w:noProof/>
+              <w:lang w:eastAsia="es-ES"/>
+            </w:rPr>
+          </w:pPr>
+          <w:hyperlink w:anchor="_Toc448341851" w:history="1">
+            <w:r>
+              <w:rPr>
+                <w:rStyle w:val="Hipervnculo"/>
+                <w:noProof/>
+              </w:rPr>
+              <w:t>3.5 Herramientas utilizadas</w:t>
+            </w:r>
+            <w:r>
+              <w:rPr>
+                <w:noProof/>
+                <w:webHidden/>
+              </w:rPr>
+              <w:tab/>
+            </w:r>
+            <w:r>
+              <w:rPr>
+                <w:noProof/>
+                <w:webHidden/>
+              </w:rPr>
+              <w:fldChar w:fldCharType="begin"/>
+            </w:r>
+            <w:r>
+              <w:rPr>
+                <w:noProof/>
+                <w:webHidden/>
+              </w:rPr>
+              <w:instrText xml:space="preserve"> PAGEREF _Toc448341851 \h </w:instrText>
+            </w:r>
+            <w:r>
+              <w:rPr>
+                <w:noProof/>
+                <w:webHidden/>
+              </w:rPr>
+            </w:r>
+            <w:r>
+              <w:rPr>
+                <w:noProof/>
+                <w:webHidden/>
+              </w:rPr>
+              <w:fldChar w:fldCharType="separate"/>
+            </w:r>
+            <w:r>
+              <w:rPr>
+                <w:noProof/>
+                <w:webHidden/>
+              </w:rPr>
+              <w:t>16</w:t>
             </w:r>
             <w:r>
               <w:rPr>
@@ -1052,10 +1780,12 @@
               <w:b w:val="0"/>
               <w:bCs w:val="0"/>
               <w:noProof/>
-              <w:lang w:val="es-ES_tradnl" w:eastAsia="es-ES_tradnl"/>
+              <w:sz w:val="22"/>
+              <w:szCs w:val="22"/>
+              <w:lang w:eastAsia="es-ES"/>
             </w:rPr>
           </w:pPr>
-          <w:hyperlink w:anchor="_Toc448166073" w:history="1">
+          <w:hyperlink w:anchor="_Toc448341852" w:history="1">
             <w:r>
               <w:rPr>
                 <w:rStyle w:val="Hipervnculo"/>
@@ -1068,7 +1798,9 @@
                 <w:b w:val="0"/>
                 <w:bCs w:val="0"/>
                 <w:noProof/>
-                <w:lang w:val="es-ES_tradnl" w:eastAsia="es-ES_tradnl"/>
+                <w:sz w:val="22"/>
+                <w:szCs w:val="22"/>
+                <w:lang w:eastAsia="es-ES"/>
               </w:rPr>
               <w:tab/>
             </w:r>
@@ -1098,7 +1830,7 @@
                 <w:noProof/>
                 <w:webHidden/>
               </w:rPr>
-              <w:instrText xml:space="preserve"> PAGEREF _Toc448166073 \h </w:instrText>
+              <w:instrText xml:space="preserve"> PAGEREF _Toc448341852 \h </w:instrText>
             </w:r>
             <w:r>
               <w:rPr>
@@ -1118,7 +1850,7 @@
                 <w:noProof/>
                 <w:webHidden/>
               </w:rPr>
-              <w:t>10</w:t>
+              <w:t>16</w:t>
             </w:r>
             <w:r>
               <w:rPr>
@@ -1139,18 +1871,16 @@
               <w:b w:val="0"/>
               <w:bCs w:val="0"/>
               <w:noProof/>
-              <w:sz w:val="24"/>
-              <w:szCs w:val="24"/>
-              <w:lang w:val="es-ES_tradnl" w:eastAsia="es-ES_tradnl"/>
+              <w:lang w:eastAsia="es-ES"/>
             </w:rPr>
           </w:pPr>
-          <w:hyperlink w:anchor="_Toc448166074" w:history="1">
+          <w:hyperlink w:anchor="_Toc448341853" w:history="1">
             <w:r>
               <w:rPr>
                 <w:rStyle w:val="Hipervnculo"/>
                 <w:noProof/>
               </w:rPr>
-              <w:t>Resumen del documento</w:t>
+              <w:t>4.1 Resumen del documento</w:t>
             </w:r>
             <w:r>
               <w:rPr>
@@ -1171,7 +1901,7 @@
                 <w:noProof/>
                 <w:webHidden/>
               </w:rPr>
-              <w:instrText xml:space="preserve"> PAGEREF _Toc448166074 \h </w:instrText>
+              <w:instrText xml:space="preserve"> PAGEREF _Toc448341853 \h </w:instrText>
             </w:r>
             <w:r>
               <w:rPr>
@@ -1191,7 +1921,7 @@
                 <w:noProof/>
                 <w:webHidden/>
               </w:rPr>
-              <w:t>10</w:t>
+              <w:t>16</w:t>
             </w:r>
             <w:r>
               <w:rPr>
@@ -1212,18 +1942,16 @@
               <w:b w:val="0"/>
               <w:bCs w:val="0"/>
               <w:noProof/>
-              <w:sz w:val="24"/>
-              <w:szCs w:val="24"/>
-              <w:lang w:val="es-ES_tradnl" w:eastAsia="es-ES_tradnl"/>
+              <w:lang w:eastAsia="es-ES"/>
             </w:rPr>
           </w:pPr>
-          <w:hyperlink w:anchor="_Toc448166075" w:history="1">
+          <w:hyperlink w:anchor="_Toc448341854" w:history="1">
             <w:r>
               <w:rPr>
                 <w:rStyle w:val="Hipervnculo"/>
                 <w:noProof/>
               </w:rPr>
-              <w:t>Grado de cumplimiento de los objetivos (Primera Iteración)</w:t>
+              <w:t>4.2 Grado de cumplimiento de los objetivos (Primera Iteración)</w:t>
             </w:r>
             <w:r>
               <w:rPr>
@@ -1244,7 +1972,7 @@
                 <w:noProof/>
                 <w:webHidden/>
               </w:rPr>
-              <w:instrText xml:space="preserve"> PAGEREF _Toc448166075 \h </w:instrText>
+              <w:instrText xml:space="preserve"> PAGEREF _Toc448341854 \h </w:instrText>
             </w:r>
             <w:r>
               <w:rPr>
@@ -1264,7 +1992,7 @@
                 <w:noProof/>
                 <w:webHidden/>
               </w:rPr>
-              <w:t>10</w:t>
+              <w:t>16</w:t>
             </w:r>
             <w:r>
               <w:rPr>
@@ -1308,7 +2036,7 @@
       <w:pPr>
         <w:pStyle w:val="Ttulo1"/>
       </w:pPr>
-      <w:bookmarkStart w:id="0" w:name="_Toc448166065"/>
+      <w:bookmarkStart w:id="0" w:name="_Toc448341834"/>
       <w:r>
         <w:lastRenderedPageBreak/>
         <w:t>Introducción</w:t>
@@ -1319,7 +2047,7 @@
       <w:pPr>
         <w:pStyle w:val="Ttulo2"/>
       </w:pPr>
-      <w:bookmarkStart w:id="1" w:name="_Toc448166066"/>
+      <w:bookmarkStart w:id="1" w:name="_Toc448341835"/>
       <w:r>
         <w:t xml:space="preserve">1.1 </w:t>
       </w:r>
@@ -1415,7 +2143,7 @@
       <w:pPr>
         <w:pStyle w:val="Ttulo2"/>
       </w:pPr>
-      <w:bookmarkStart w:id="2" w:name="_Toc448166067"/>
+      <w:bookmarkStart w:id="2" w:name="_Toc448341836"/>
       <w:r>
         <w:lastRenderedPageBreak/>
         <w:t xml:space="preserve">1.2 </w:t>
@@ -1530,7 +2258,7 @@
       <w:pPr>
         <w:pStyle w:val="Ttulo2"/>
       </w:pPr>
-      <w:bookmarkStart w:id="3" w:name="_Toc448166068"/>
+      <w:bookmarkStart w:id="3" w:name="_Toc448341837"/>
       <w:r>
         <w:t xml:space="preserve">1.3 </w:t>
       </w:r>
@@ -1769,6 +2497,7 @@
     </w:p>
     <w:p>
       <w:pPr>
+        <w:ind w:left="1416" w:hanging="1416"/>
         <w:jc w:val="both"/>
       </w:pPr>
       <w:r>
@@ -1777,32 +2506,32 @@
       <w:r>
         <w:t>en el último apartado se realiza un resumen del documento así como el grado de cumplimiento de los distintos requisitos.</w:t>
       </w:r>
-      <w:bookmarkStart w:id="4" w:name="_GoBack"/>
+    </w:p>
+    <w:p>
+      <w:pPr>
+        <w:pStyle w:val="Ttulo1"/>
+      </w:pPr>
+      <w:bookmarkStart w:id="4" w:name="_Toc448341838"/>
+      <w:r>
+        <w:t>Producto</w:t>
+      </w:r>
       <w:bookmarkEnd w:id="4"/>
     </w:p>
     <w:p>
       <w:pPr>
-        <w:pStyle w:val="Ttulo1"/>
-      </w:pPr>
-      <w:bookmarkStart w:id="5" w:name="_Toc448166069"/>
-      <w:r>
-        <w:t>Producto</w:t>
+        <w:pStyle w:val="Ttulo2"/>
+      </w:pPr>
+      <w:bookmarkStart w:id="5" w:name="_Toc448341839"/>
+      <w:r>
+        <w:t xml:space="preserve">2.1 </w:t>
+      </w:r>
+      <w:r>
+        <w:t>P</w:t>
+      </w:r>
+      <w:r>
+        <w:t>lanificación de lanzamientos</w:t>
       </w:r>
       <w:bookmarkEnd w:id="5"/>
-    </w:p>
-    <w:p>
-      <w:pPr>
-        <w:pStyle w:val="Ttulo2"/>
-      </w:pPr>
-      <w:r>
-        <w:t xml:space="preserve">2.1 </w:t>
-      </w:r>
-      <w:r>
-        <w:t>P</w:t>
-      </w:r>
-      <w:r>
-        <w:t>lanificación de lanzamientos</w:t>
-      </w:r>
     </w:p>
     <w:p>
       <w:pPr>
@@ -2112,12 +2841,14 @@
       <w:pPr>
         <w:pStyle w:val="Ttulo2"/>
       </w:pPr>
+      <w:bookmarkStart w:id="6" w:name="_Toc448341840"/>
       <w:r>
         <w:t xml:space="preserve">2.2 </w:t>
       </w:r>
       <w:r>
         <w:t>Análisis de riesgos</w:t>
       </w:r>
+      <w:bookmarkEnd w:id="6"/>
     </w:p>
     <w:p>
       <w:pPr>
@@ -2157,12 +2888,14 @@
       <w:pPr>
         <w:pStyle w:val="Ttulo2"/>
       </w:pPr>
+      <w:bookmarkStart w:id="7" w:name="_Toc448341841"/>
       <w:r>
         <w:t xml:space="preserve">2.3 </w:t>
       </w:r>
       <w:r>
         <w:t>Requisitos</w:t>
       </w:r>
+      <w:bookmarkEnd w:id="7"/>
     </w:p>
     <w:p>
       <w:pPr>
@@ -2299,7 +3032,7 @@
       <w:pPr>
         <w:pStyle w:val="Ttulo2"/>
       </w:pPr>
-      <w:bookmarkStart w:id="6" w:name="_Toc448166070"/>
+      <w:bookmarkStart w:id="8" w:name="_Toc448341842"/>
       <w:r>
         <w:lastRenderedPageBreak/>
         <w:t xml:space="preserve">2.4 </w:t>
@@ -2307,7 +3040,7 @@
       <w:r>
         <w:t>Interfaz de Usuario</w:t>
       </w:r>
-      <w:bookmarkEnd w:id="6"/>
+      <w:bookmarkEnd w:id="8"/>
     </w:p>
     <w:p>
       <w:r>
@@ -2324,7 +3057,7 @@
           <w:lang w:eastAsia="es-ES"/>
         </w:rPr>
         <w:drawing>
-          <wp:inline distT="0" distB="0" distL="0" distR="0">
+          <wp:inline distT="0" distB="0" distL="0" distR="0" wp14:anchorId="2BF05F87" wp14:editId="3F8D9496">
             <wp:extent cx="4741334" cy="5632901"/>
             <wp:effectExtent l="0" t="0" r="8890" b="6350"/>
             <wp:docPr id="8" name="Imagen 8"/>
@@ -2339,7 +3072,7 @@
                     <pic:cNvPicPr/>
                   </pic:nvPicPr>
                   <pic:blipFill rotWithShape="1">
-                    <a:blip r:embed="rId8" cstate="print">
+                    <a:blip r:embed="rId9" cstate="print">
                       <a:extLst>
                         <a:ext uri="{28A0092B-C50C-407E-A947-70E740481C1C}">
                           <a14:useLocalDpi xmlns:a14="http://schemas.microsoft.com/office/drawing/2010/main" val="0"/>
@@ -2394,7 +3127,7 @@
         </w:rPr>
         <w:lastRenderedPageBreak/>
         <w:drawing>
-          <wp:inline distT="0" distB="0" distL="0" distR="0">
+          <wp:inline distT="0" distB="0" distL="0" distR="0" wp14:anchorId="358A1077" wp14:editId="0CA67422">
             <wp:extent cx="5711402" cy="7208814"/>
             <wp:effectExtent l="152400" t="152400" r="156210" b="182880"/>
             <wp:docPr id="11" name="Imagen 11"/>
@@ -2409,7 +3142,7 @@
                     <pic:cNvPicPr/>
                   </pic:nvPicPr>
                   <pic:blipFill>
-                    <a:blip r:embed="rId9" cstate="print"/>
+                    <a:blip r:embed="rId10" cstate="print"/>
                     <a:stretch>
                       <a:fillRect/>
                     </a:stretch>
@@ -2477,6 +3210,7 @@
       <w:pPr>
         <w:pStyle w:val="Ttulo2"/>
       </w:pPr>
+      <w:bookmarkStart w:id="9" w:name="_Toc448341843"/>
       <w:r>
         <w:lastRenderedPageBreak/>
         <w:t xml:space="preserve">2.5 </w:t>
@@ -2484,6 +3218,7 @@
       <w:r>
         <w:t>Arquitectura</w:t>
       </w:r>
+      <w:bookmarkEnd w:id="9"/>
     </w:p>
     <w:p>
       <w:pPr>
@@ -2511,7 +3246,7 @@
           <w:lang w:eastAsia="es-ES"/>
         </w:rPr>
         <w:drawing>
-          <wp:anchor distT="0" distB="0" distL="114300" distR="114300" simplePos="0" relativeHeight="251661312" behindDoc="0" locked="0" layoutInCell="1" allowOverlap="1">
+          <wp:anchor distT="0" distB="0" distL="114300" distR="114300" simplePos="0" relativeHeight="251661312" behindDoc="0" locked="0" layoutInCell="1" allowOverlap="1" wp14:anchorId="68C1FA17" wp14:editId="74A437F8">
             <wp:simplePos x="1076325" y="2486025"/>
             <wp:positionH relativeFrom="column">
               <wp:align>left</wp:align>
@@ -2534,7 +3269,7 @@
                     <pic:cNvPicPr/>
                   </pic:nvPicPr>
                   <pic:blipFill>
-                    <a:blip r:embed="rId10">
+                    <a:blip r:embed="rId11">
                       <a:extLst>
                         <a:ext uri="{28A0092B-C50C-407E-A947-70E740481C1C}">
                           <a14:useLocalDpi xmlns:a14="http://schemas.microsoft.com/office/drawing/2010/main" val="0"/>
@@ -2590,7 +3325,7 @@
           <w:lang w:eastAsia="es-ES"/>
         </w:rPr>
         <w:drawing>
-          <wp:inline distT="0" distB="0" distL="0" distR="0">
+          <wp:inline distT="0" distB="0" distL="0" distR="0" wp14:anchorId="5B040959" wp14:editId="44E776AB">
             <wp:extent cx="2667000" cy="2190750"/>
             <wp:effectExtent l="0" t="0" r="0" b="0"/>
             <wp:docPr id="9" name="Imagen 9"/>
@@ -2605,7 +3340,7 @@
                     <pic:cNvPicPr/>
                   </pic:nvPicPr>
                   <pic:blipFill>
-                    <a:blip r:embed="rId11">
+                    <a:blip r:embed="rId12">
                       <a:extLst>
                         <a:ext uri="{28A0092B-C50C-407E-A947-70E740481C1C}">
                           <a14:useLocalDpi xmlns:a14="http://schemas.microsoft.com/office/drawing/2010/main" val="0"/>
@@ -2657,9 +3392,9 @@
         </w:rPr>
         <w:drawing>
           <wp:inline distT="0" distB="0" distL="0" distR="0">
-            <wp:extent cx="5396230" cy="5342890"/>
+            <wp:extent cx="5396230" cy="4696460"/>
             <wp:effectExtent l="0" t="0" r="0" b="0"/>
-            <wp:docPr id="10" name="Imagen 10"/>
+            <wp:docPr id="17" name="Imagen 17"/>
             <wp:cNvGraphicFramePr>
               <a:graphicFrameLocks xmlns:a="http://schemas.openxmlformats.org/drawingml/2006/main" noChangeAspect="1"/>
             </wp:cNvGraphicFramePr>
@@ -2667,11 +3402,11 @@
               <a:graphicData uri="http://schemas.openxmlformats.org/drawingml/2006/picture">
                 <pic:pic xmlns:pic="http://schemas.openxmlformats.org/drawingml/2006/picture">
                   <pic:nvPicPr>
-                    <pic:cNvPr id="10" name="Dominio.jpg"/>
+                    <pic:cNvPr id="17" name="Modulos.jpg"/>
                     <pic:cNvPicPr/>
                   </pic:nvPicPr>
                   <pic:blipFill>
-                    <a:blip r:embed="rId12">
+                    <a:blip r:embed="rId13">
                       <a:extLst>
                         <a:ext uri="{28A0092B-C50C-407E-A947-70E740481C1C}">
                           <a14:useLocalDpi xmlns:a14="http://schemas.microsoft.com/office/drawing/2010/main" val="0"/>
@@ -2685,7 +3420,7 @@
                   <pic:spPr>
                     <a:xfrm>
                       <a:off x="0" y="0"/>
-                      <a:ext cx="5396230" cy="5342890"/>
+                      <a:ext cx="5396230" cy="4696460"/>
                     </a:xfrm>
                     <a:prstGeom prst="rect">
                       <a:avLst/>
@@ -2697,6 +3432,8 @@
           </wp:inline>
         </w:drawing>
       </w:r>
+      <w:bookmarkStart w:id="10" w:name="_GoBack"/>
+      <w:bookmarkEnd w:id="10"/>
     </w:p>
     <w:p>
       <w:r>
@@ -2722,7 +3459,7 @@
           <w:lang w:eastAsia="es-ES"/>
         </w:rPr>
         <w:drawing>
-          <wp:anchor distT="0" distB="0" distL="114300" distR="114300" simplePos="0" relativeHeight="251662336" behindDoc="0" locked="0" layoutInCell="1" allowOverlap="1">
+          <wp:anchor distT="0" distB="0" distL="114300" distR="114300" simplePos="0" relativeHeight="251662336" behindDoc="0" locked="0" layoutInCell="1" allowOverlap="1" wp14:anchorId="67772996" wp14:editId="61835EDE">
             <wp:simplePos x="1076325" y="1238250"/>
             <wp:positionH relativeFrom="column">
               <wp:align>left</wp:align>
@@ -2745,7 +3482,7 @@
                     <pic:cNvPicPr/>
                   </pic:nvPicPr>
                   <pic:blipFill>
-                    <a:blip r:embed="rId13">
+                    <a:blip r:embed="rId14">
                       <a:extLst>
                         <a:ext uri="{28A0092B-C50C-407E-A947-70E740481C1C}">
                           <a14:useLocalDpi xmlns:a14="http://schemas.microsoft.com/office/drawing/2010/main" val="0"/>
@@ -2790,6 +3527,15 @@
         <w:jc w:val="both"/>
       </w:pPr>
       <w:r>
+        <w:t xml:space="preserve">Se ha creado un agregado de espacio y los sensores que debe tener cada espacio y un repositorio de espacios para poder sacar los distintos espacios y sacar sus propiedades (si está ocupado, con las luces encendidas, su temperatura…). </w:t>
+      </w:r>
+    </w:p>
+    <w:p>
+      <w:pPr>
+        <w:ind w:firstLine="284"/>
+        <w:jc w:val="both"/>
+      </w:pPr>
+      <w:r>
         <w:t xml:space="preserve">Para el paso de mensajes, finalmente se ha optado por la solución simple y se ha realizado mediante un Servlet con un método GET, ya que será el único realizado por el cliente para pedir los distintos mapas con los espacios ocupados etc. Se intentó </w:t>
       </w:r>
       <w:r>
@@ -2802,7 +3548,11 @@
         <w:t>Spring,</w:t>
       </w:r>
       <w:r>
-        <w:t xml:space="preserve"> pero hubo problemas al usar Maven en vez de Gradle así como con el geoserver y su despliegue en Openshift, por lo que hubo que desecharlo.</w:t>
+        <w:t xml:space="preserve"> pero hubo problemas al usar Maven en vez de </w:t>
+      </w:r>
+      <w:r>
+        <w:lastRenderedPageBreak/>
+        <w:t>Gradle así como con el geoserver y su despliegue en Openshift, por lo que hubo que desecharlo.</w:t>
       </w:r>
     </w:p>
     <w:p>
@@ -2821,9 +3571,8 @@
           <w:noProof/>
           <w:lang w:eastAsia="es-ES"/>
         </w:rPr>
-        <w:lastRenderedPageBreak/>
         <w:drawing>
-          <wp:inline distT="0" distB="0" distL="0" distR="0">
+          <wp:inline distT="0" distB="0" distL="0" distR="0" wp14:anchorId="07DB62C3" wp14:editId="06688CD7">
             <wp:extent cx="5396230" cy="3405505"/>
             <wp:effectExtent l="0" t="0" r="0" b="0"/>
             <wp:docPr id="13" name="Imagen 13"/>
@@ -2838,7 +3587,7 @@
                     <pic:cNvPicPr/>
                   </pic:nvPicPr>
                   <pic:blipFill>
-                    <a:blip r:embed="rId14">
+                    <a:blip r:embed="rId15">
                       <a:extLst>
                         <a:ext uri="{28A0092B-C50C-407E-A947-70E740481C1C}">
                           <a14:useLocalDpi xmlns:a14="http://schemas.microsoft.com/office/drawing/2010/main" val="0"/>
@@ -2890,8 +3639,9 @@
           <w:noProof/>
           <w:lang w:eastAsia="es-ES"/>
         </w:rPr>
+        <w:lastRenderedPageBreak/>
         <w:drawing>
-          <wp:inline distT="0" distB="0" distL="0" distR="0">
+          <wp:inline distT="0" distB="0" distL="0" distR="0" wp14:anchorId="73EFB7D8" wp14:editId="4E6CCBF5">
             <wp:extent cx="5396230" cy="2564765"/>
             <wp:effectExtent l="0" t="0" r="0" b="0"/>
             <wp:docPr id="14" name="Imagen 14"/>
@@ -2906,7 +3656,7 @@
                     <pic:cNvPicPr/>
                   </pic:nvPicPr>
                   <pic:blipFill>
-                    <a:blip r:embed="rId15">
+                    <a:blip r:embed="rId16">
                       <a:extLst>
                         <a:ext uri="{28A0092B-C50C-407E-A947-70E740481C1C}">
                           <a14:useLocalDpi xmlns:a14="http://schemas.microsoft.com/office/drawing/2010/main" val="0"/>
@@ -2939,23 +3689,21 @@
         <w:jc w:val="both"/>
       </w:pPr>
       <w:r>
-        <w:t xml:space="preserve">Como se puede apreciar en el diagrama de despliegue, la aplicación cliente estará incluida en el sistema Android o IOS del usuario. Ésta se puede conectar a un sistema </w:t>
-      </w:r>
-      <w:r>
-        <w:lastRenderedPageBreak/>
-        <w:t>externo llamado Leaflet para pintar el mapa o conectarse al servidor o geoserver, los cuales están desplegados en Openshift, que ofrece una BD PostgreSQL propia.</w:t>
+        <w:t>Como se puede apreciar en el diagrama de despliegue, la aplicación cliente estará incluida en el sistema Android o IOS del usuario. Ésta se puede conectar a un sistema externo llamado Leaflet para pintar el mapa o conectarse al servidor o geoserver, los cuales están desplegados en Openshift, que ofrece una BD PostgreSQL propia.</w:t>
       </w:r>
     </w:p>
     <w:p>
       <w:pPr>
         <w:pStyle w:val="Ttulo2"/>
       </w:pPr>
+      <w:bookmarkStart w:id="11" w:name="_Toc448341844"/>
       <w:r>
         <w:t xml:space="preserve">2.6 </w:t>
       </w:r>
       <w:r>
         <w:t>Estado actual de la aplicación</w:t>
       </w:r>
+      <w:bookmarkEnd w:id="11"/>
     </w:p>
     <w:p>
       <w:pPr>
@@ -3035,14 +3783,14 @@
       <w:pPr>
         <w:pStyle w:val="Ttulo2"/>
       </w:pPr>
-      <w:bookmarkStart w:id="7" w:name="_Toc448166071"/>
+      <w:bookmarkStart w:id="12" w:name="_Toc448341845"/>
       <w:r>
         <w:t xml:space="preserve">2.7 </w:t>
       </w:r>
       <w:r>
         <w:t>Test y Calidad de Producto</w:t>
       </w:r>
-      <w:bookmarkEnd w:id="7"/>
+      <w:bookmarkEnd w:id="12"/>
     </w:p>
     <w:p>
       <w:pPr>
@@ -3087,8 +3835,9 @@
           <w:szCs w:val="24"/>
           <w:lang w:eastAsia="es-ES"/>
         </w:rPr>
+        <w:lastRenderedPageBreak/>
         <w:drawing>
-          <wp:inline distT="0" distB="0" distL="0" distR="0">
+          <wp:inline distT="0" distB="0" distL="0" distR="0" wp14:anchorId="3ED964D3" wp14:editId="34FDBEEE">
             <wp:extent cx="1229664" cy="1210451"/>
             <wp:effectExtent l="0" t="0" r="0" b="8890"/>
             <wp:docPr id="1" name="Imagen 1"/>
@@ -3105,7 +3854,7 @@
                     </pic:cNvPicPr>
                   </pic:nvPicPr>
                   <pic:blipFill rotWithShape="1">
-                    <a:blip r:embed="rId16" cstate="print">
+                    <a:blip r:embed="rId17" cstate="print">
                       <a:extLst>
                         <a:ext uri="{28A0092B-C50C-407E-A947-70E740481C1C}">
                           <a14:useLocalDpi xmlns:a14="http://schemas.microsoft.com/office/drawing/2010/main" val="0"/>
@@ -3157,7 +3906,7 @@
           <w:lang w:eastAsia="es-ES"/>
         </w:rPr>
         <w:drawing>
-          <wp:inline distT="0" distB="0" distL="0" distR="0">
+          <wp:inline distT="0" distB="0" distL="0" distR="0" wp14:anchorId="059286DB" wp14:editId="614C4397">
             <wp:extent cx="1117600" cy="1286933"/>
             <wp:effectExtent l="0" t="0" r="0" b="0"/>
             <wp:docPr id="2" name="Imagen 2"/>
@@ -3174,7 +3923,7 @@
                     </pic:cNvPicPr>
                   </pic:nvPicPr>
                   <pic:blipFill rotWithShape="1">
-                    <a:blip r:embed="rId17" cstate="print">
+                    <a:blip r:embed="rId18" cstate="print">
                       <a:extLst>
                         <a:ext uri="{28A0092B-C50C-407E-A947-70E740481C1C}">
                           <a14:useLocalDpi xmlns:a14="http://schemas.microsoft.com/office/drawing/2010/main" val="0"/>
@@ -3226,7 +3975,7 @@
           <w:lang w:eastAsia="es-ES"/>
         </w:rPr>
         <w:drawing>
-          <wp:inline distT="0" distB="0" distL="0" distR="0">
+          <wp:inline distT="0" distB="0" distL="0" distR="0" wp14:anchorId="45C9F55C" wp14:editId="6FD6ADC6">
             <wp:extent cx="731102" cy="1439051"/>
             <wp:effectExtent l="0" t="0" r="5715" b="8890"/>
             <wp:docPr id="3" name="Imagen 3"/>
@@ -3243,7 +3992,7 @@
                     </pic:cNvPicPr>
                   </pic:nvPicPr>
                   <pic:blipFill>
-                    <a:blip r:embed="rId18" cstate="print">
+                    <a:blip r:embed="rId19" cstate="print">
                       <a:extLst>
                         <a:ext uri="{28A0092B-C50C-407E-A947-70E740481C1C}">
                           <a14:useLocalDpi xmlns:a14="http://schemas.microsoft.com/office/drawing/2010/main" val="0"/>
@@ -3292,7 +4041,7 @@
           <w:lang w:eastAsia="es-ES"/>
         </w:rPr>
         <w:drawing>
-          <wp:inline distT="0" distB="0" distL="0" distR="0">
+          <wp:inline distT="0" distB="0" distL="0" distR="0" wp14:anchorId="19D57F97" wp14:editId="2E8C84AB">
             <wp:extent cx="1901402" cy="741811"/>
             <wp:effectExtent l="0" t="0" r="3810" b="0"/>
             <wp:docPr id="4" name="Imagen 4"/>
@@ -3309,7 +4058,7 @@
                     </pic:cNvPicPr>
                   </pic:nvPicPr>
                   <pic:blipFill>
-                    <a:blip r:embed="rId19" cstate="print">
+                    <a:blip r:embed="rId20" cstate="print">
                       <a:extLst>
                         <a:ext uri="{28A0092B-C50C-407E-A947-70E740481C1C}">
                           <a14:useLocalDpi xmlns:a14="http://schemas.microsoft.com/office/drawing/2010/main" val="0"/>
@@ -3355,7 +4104,7 @@
       <w:r>
         <w:t>Jasmine (</w:t>
       </w:r>
-      <w:hyperlink r:id="rId20" w:history="1">
+      <w:hyperlink r:id="rId21" w:history="1">
         <w:r>
           <w:rPr>
             <w:rStyle w:val="Hipervnculo"/>
@@ -3366,7 +4115,7 @@
       <w:r>
         <w:t xml:space="preserve"> y Protactor (</w:t>
       </w:r>
-      <w:hyperlink r:id="rId21" w:anchor="/)" w:history="1">
+      <w:hyperlink r:id="rId22" w:anchor="/)" w:history="1">
         <w:r>
           <w:rPr>
             <w:rStyle w:val="Hipervnculo"/>
@@ -3375,7 +4124,13 @@
         </w:r>
       </w:hyperlink>
       <w:r>
-        <w:t xml:space="preserve"> son los encargados de realizar los test automáticos disponibles en la carpeta “tests” del proyecto. Éstos crean una instancia de la aplicación en un navegador (en este caso Google Chrome) y interactúan a través de los elementos disponibles en el documento HTML. Protractor trabaja con el framework de Jasmine.</w:t>
+        <w:t xml:space="preserve"> son los encargados de realizar los test automáticos disponibles en la carpeta “tests” del proyecto. Éstos crean una instancia de la aplicación en un navegador (en este caso Google Chrome) </w:t>
+      </w:r>
+      <w:r>
+        <w:t>e</w:t>
+      </w:r>
+      <w:r>
+        <w:t xml:space="preserve"> interactúan a través de los elementos disponibles en el documento HTML. Protractor trabaja con el framework de Jasmine.</w:t>
       </w:r>
     </w:p>
     <w:p>
@@ -3386,7 +4141,7 @@
       <w:r>
         <w:t>Para la obtención de la cobertura se ha usado Istanbul (</w:t>
       </w:r>
-      <w:hyperlink r:id="rId22" w:history="1">
+      <w:hyperlink r:id="rId23" w:history="1">
         <w:r>
           <w:rPr>
             <w:rStyle w:val="Hipervnculo"/>
@@ -3404,7 +4159,6 @@
         <w:jc w:val="both"/>
       </w:pPr>
       <w:r>
-        <w:lastRenderedPageBreak/>
         <w:t>Para automatizar todas las tareas necesarias para el lanzamiento de test y análisis de cobertura se ha usado Gulp, junto a Npm, de esta forma se consigue resumir en dos simples comandos:</w:t>
       </w:r>
     </w:p>
@@ -3495,8 +4249,9 @@
           <w:noProof/>
           <w:lang w:eastAsia="es-ES"/>
         </w:rPr>
+        <w:lastRenderedPageBreak/>
         <w:drawing>
-          <wp:inline distT="0" distB="0" distL="0" distR="0">
+          <wp:inline distT="0" distB="0" distL="0" distR="0" wp14:anchorId="5FCA7287" wp14:editId="7498A026">
             <wp:extent cx="5396230" cy="3085818"/>
             <wp:effectExtent l="0" t="0" r="0" b="0"/>
             <wp:docPr id="7" name="Imagen 7"/>
@@ -3511,7 +4266,7 @@
                     <pic:cNvPicPr/>
                   </pic:nvPicPr>
                   <pic:blipFill rotWithShape="1">
-                    <a:blip r:embed="rId23" cstate="print"/>
+                    <a:blip r:embed="rId24" cstate="print"/>
                     <a:srcRect t="26192"/>
                     <a:stretch/>
                   </pic:blipFill>
@@ -3567,7 +4322,7 @@
           <w:lang w:eastAsia="es-ES"/>
         </w:rPr>
         <w:drawing>
-          <wp:anchor distT="0" distB="0" distL="114300" distR="114300" simplePos="0" relativeHeight="251660288" behindDoc="0" locked="0" layoutInCell="1" allowOverlap="1">
+          <wp:anchor distT="0" distB="0" distL="114300" distR="114300" simplePos="0" relativeHeight="251660288" behindDoc="0" locked="0" layoutInCell="1" allowOverlap="1" wp14:anchorId="1E44BC5B" wp14:editId="4DFAADEC">
             <wp:simplePos x="0" y="0"/>
             <wp:positionH relativeFrom="column">
               <wp:posOffset>-635</wp:posOffset>
@@ -3592,7 +4347,7 @@
                     </pic:cNvPicPr>
                   </pic:nvPicPr>
                   <pic:blipFill rotWithShape="1">
-                    <a:blip r:embed="rId24" cstate="print">
+                    <a:blip r:embed="rId25" cstate="print">
                       <a:extLst>
                         <a:ext uri="{28A0092B-C50C-407E-A947-70E740481C1C}">
                           <a14:useLocalDpi xmlns:a14="http://schemas.microsoft.com/office/drawing/2010/main" val="0"/>
@@ -3630,78 +4385,89 @@
         <w:t xml:space="preserve">Este script generará </w:t>
       </w:r>
       <w:r>
-        <w:t xml:space="preserve">el report con la cobertura de código en el archivo </w:t>
-      </w:r>
+        <w:t>el report con la cobertura de código en el archivo coverage/integration/index.html</w:t>
+      </w:r>
+      <w:r>
+        <w:t>. El report tendrá el siguiente formato:</w:t>
+      </w:r>
+    </w:p>
+    <w:p>
+      <w:pPr>
+        <w:ind w:firstLine="360"/>
+        <w:jc w:val="both"/>
+      </w:pPr>
+    </w:p>
+    <w:p>
+      <w:pPr>
+        <w:ind w:firstLine="360"/>
+        <w:jc w:val="both"/>
+      </w:pPr>
+      <w:r>
+        <w:t>En él, se pueden ver tanto las líneas ejecutadas de cada fichero JavaScript, como los métodos, de manera global o de cada fichero individualmente.</w:t>
+      </w:r>
+    </w:p>
+    <w:p>
+      <w:pPr>
+        <w:ind w:firstLine="360"/>
+        <w:jc w:val="both"/>
+      </w:pPr>
+      <w:r>
+        <w:t xml:space="preserve">Se ha intentado automatizar esta tarea lo máximo posible. Esta es la causa de que sean necesarios todos estos componentes diferentes para la ejecución de los test. </w:t>
+      </w:r>
+    </w:p>
+    <w:p>
+      <w:pPr>
+        <w:ind w:firstLine="360"/>
+        <w:jc w:val="both"/>
+      </w:pPr>
+      <w:r>
+        <w:t>Los test en el servidor</w:t>
+      </w:r>
+      <w:r>
+        <w:t xml:space="preserve"> han sido realizados mediante JU</w:t>
+      </w:r>
+      <w:r>
+        <w:t xml:space="preserve">nit aprovechando que ha sido realizado en java y para la cobertura de código se ha </w:t>
+      </w:r>
+      <w:r>
+        <w:t>utilizado JaCoCo</w:t>
+      </w:r>
+      <w:r>
+        <w:t>.</w:t>
+      </w:r>
+    </w:p>
+    <w:p>
+      <w:pPr>
+        <w:ind w:firstLine="360"/>
+        <w:jc w:val="both"/>
+      </w:pPr>
+      <w:r>
+        <w:t>La compilación y gestión de dependencias se ha gestionado mediante Maven, de forma que no hacía falta importar librerías y mediante openshift, cada vez que se subía un cambio a github, el servidor se compilaba y desplegaba directamente en openshift automáticamente.</w:t>
+      </w:r>
+    </w:p>
+    <w:p>
+      <w:pPr>
+        <w:pStyle w:val="Ttulo1"/>
+      </w:pPr>
+      <w:bookmarkStart w:id="13" w:name="_Toc448341846"/>
       <w:r>
         <w:lastRenderedPageBreak/>
-        <w:t>coverage/integration/index.html</w:t>
-      </w:r>
-      <w:r>
-        <w:t>. El report tendrá el siguiente formato:</w:t>
-      </w:r>
-    </w:p>
-    <w:p>
-      <w:pPr>
-        <w:ind w:firstLine="360"/>
-        <w:jc w:val="both"/>
-      </w:pPr>
-    </w:p>
-    <w:p>
-      <w:pPr>
-        <w:ind w:firstLine="360"/>
-        <w:jc w:val="both"/>
-      </w:pPr>
-      <w:r>
-        <w:t>En él, se pueden ver tanto las líneas ejecutadas de cada fichero JavaScript, como los métodos, de manera global o de cada fichero individualmente.</w:t>
-      </w:r>
-    </w:p>
-    <w:p>
-      <w:pPr>
-        <w:ind w:firstLine="360"/>
-        <w:jc w:val="both"/>
-      </w:pPr>
-      <w:r>
-        <w:t xml:space="preserve">Se ha intentado automatizar esta tarea lo máximo posible. Esta es la causa de que sean necesarios todos estos componentes diferentes para la ejecución de los test. </w:t>
-      </w:r>
-    </w:p>
-    <w:p>
-      <w:pPr>
-        <w:ind w:firstLine="360"/>
-        <w:jc w:val="both"/>
-      </w:pPr>
-      <w:r>
-        <w:t>Los test en el servidor han sido realizados mediante Junit aprovechando que ha sido realizado en java y para la cobertura de código se ha utilizado el plugin para eclipse EclEmma.</w:t>
-      </w:r>
-    </w:p>
-    <w:p>
-      <w:pPr>
-        <w:ind w:firstLine="360"/>
-        <w:jc w:val="both"/>
-      </w:pPr>
-      <w:r>
-        <w:t>La compilación y gestión de dependencias se ha gestionado mediante Maven, de forma que no hacía falta importar librerías y mediante openshift, cada vez que se subía un cambio a github, el servidor se compilaba y desplegaba directamente en openshift automáticamente.</w:t>
-      </w:r>
-    </w:p>
-    <w:p>
-      <w:pPr>
-        <w:pStyle w:val="Ttulo1"/>
-      </w:pPr>
-      <w:bookmarkStart w:id="8" w:name="_Toc448166072"/>
-      <w:r>
         <w:t>Proceso</w:t>
       </w:r>
-      <w:bookmarkEnd w:id="8"/>
+      <w:bookmarkEnd w:id="13"/>
     </w:p>
     <w:p>
       <w:pPr>
         <w:pStyle w:val="Ttulo2"/>
       </w:pPr>
+      <w:bookmarkStart w:id="14" w:name="_Toc448341847"/>
       <w:r>
         <w:t xml:space="preserve">3.1 </w:t>
       </w:r>
       <w:r>
         <w:t>Estrategia de control de versiones</w:t>
       </w:r>
+      <w:bookmarkEnd w:id="14"/>
     </w:p>
     <w:p>
       <w:pPr>
@@ -3734,12 +4500,14 @@
       <w:pPr>
         <w:pStyle w:val="Ttulo2"/>
       </w:pPr>
+      <w:bookmarkStart w:id="15" w:name="_Toc448341848"/>
       <w:r>
         <w:t xml:space="preserve">3.2 </w:t>
       </w:r>
       <w:r>
         <w:t>Esfuerzos por persona y por actividades</w:t>
       </w:r>
+      <w:bookmarkEnd w:id="15"/>
     </w:p>
     <w:p>
       <w:pPr>
@@ -3775,101 +4543,304 @@
       <w:pPr>
         <w:pStyle w:val="Ttulo2"/>
       </w:pPr>
+      <w:bookmarkStart w:id="16" w:name="_Toc448341849"/>
       <w:r>
         <w:t xml:space="preserve">3.3 </w:t>
       </w:r>
       <w:r>
         <w:t>Reparto del trabajo en el tiempo</w:t>
       </w:r>
-    </w:p>
-    <w:p>
-      <w:pPr>
-        <w:rPr>
-          <w:rFonts w:ascii="Verdana" w:hAnsi="Verdana"/>
-          <w:color w:val="223D71"/>
-          <w:sz w:val="21"/>
-          <w:szCs w:val="21"/>
-          <w:shd w:val="clear" w:color="auto" w:fill="FFFFFF"/>
-        </w:rPr>
-      </w:pPr>
+      <w:bookmarkEnd w:id="16"/>
+    </w:p>
+    <w:p>
+      <w:pPr>
+        <w:ind w:firstLine="426"/>
+        <w:jc w:val="both"/>
+      </w:pPr>
+      <w:r>
+        <w:t>El trabajo se ha repartido según las funcionalidades que quedaban por desarrollar, y viendo las dependencias entre ellas. Parte del equipo se ha encargado del front-end, otros del back-end y, finalmente, algunos de la base de datos y sus conexiones. También ha habido encargados de desplegar la aplicación y crear sus conexiones.</w:t>
+      </w:r>
     </w:p>
     <w:p>
       <w:pPr>
         <w:pStyle w:val="Ttulo2"/>
       </w:pPr>
+      <w:bookmarkStart w:id="17" w:name="_Toc448341850"/>
       <w:r>
         <w:t xml:space="preserve">3.4 </w:t>
       </w:r>
       <w:r>
         <w:t>Estrategia de mejora de procesos</w:t>
       </w:r>
-    </w:p>
-    <w:p>
-      <w:pPr>
-        <w:rPr>
-          <w:rFonts w:ascii="Verdana" w:hAnsi="Verdana"/>
-          <w:color w:val="223D71"/>
-          <w:sz w:val="21"/>
-          <w:szCs w:val="21"/>
-          <w:shd w:val="clear" w:color="auto" w:fill="FFFFFF"/>
-        </w:rPr>
-      </w:pPr>
+      <w:bookmarkEnd w:id="17"/>
+    </w:p>
+    <w:p>
+      <w:pPr>
+        <w:ind w:firstLine="426"/>
+      </w:pPr>
+      <w:r>
+        <w:t>Para la</w:t>
+      </w:r>
+      <w:r>
+        <w:t xml:space="preserve"> siguiente iteración, así como futuros procesos, se mejorará la división del trabajo entre los integrantes ya que ciertos cambios se solapaban o había que esperar a que terminara una parte uno de los integrantes para empezar otra.</w:t>
+      </w:r>
     </w:p>
     <w:p>
       <w:pPr>
         <w:pStyle w:val="Ttulo2"/>
       </w:pPr>
+      <w:bookmarkStart w:id="18" w:name="_Toc448341851"/>
       <w:r>
         <w:t xml:space="preserve">3.5 </w:t>
       </w:r>
       <w:r>
         <w:t>Herramientas utilizadas</w:t>
       </w:r>
-    </w:p>
-    <w:p>
-      <w:r>
-        <w:t>Las.</w:t>
+      <w:bookmarkEnd w:id="18"/>
+    </w:p>
+    <w:p>
+      <w:r>
+        <w:t>Las herramientas utilizadas para el desarrollo del producto han sido:</w:t>
+      </w:r>
+    </w:p>
+    <w:p>
+      <w:pPr>
+        <w:pStyle w:val="Prrafodelista"/>
+        <w:numPr>
+          <w:ilvl w:val="0"/>
+          <w:numId w:val="17"/>
+        </w:numPr>
+      </w:pPr>
+      <w:r>
+        <w:t>Ionic para el desarrollo de la aplicación cliente.</w:t>
+      </w:r>
+    </w:p>
+    <w:p>
+      <w:pPr>
+        <w:pStyle w:val="Prrafodelista"/>
+        <w:numPr>
+          <w:ilvl w:val="0"/>
+          <w:numId w:val="17"/>
+        </w:numPr>
+      </w:pPr>
+      <w:r>
+        <w:t>Eclipse como IDE de desarrollo para el servidor.</w:t>
+      </w:r>
+    </w:p>
+    <w:p>
+      <w:pPr>
+        <w:pStyle w:val="Prrafodelista"/>
+        <w:numPr>
+          <w:ilvl w:val="0"/>
+          <w:numId w:val="17"/>
+        </w:numPr>
+      </w:pPr>
+      <w:r>
+        <w:lastRenderedPageBreak/>
+        <w:t>GeoServer como servicio WMS.</w:t>
+      </w:r>
+    </w:p>
+    <w:p>
+      <w:pPr>
+        <w:pStyle w:val="Prrafodelista"/>
+        <w:numPr>
+          <w:ilvl w:val="0"/>
+          <w:numId w:val="17"/>
+        </w:numPr>
+      </w:pPr>
+      <w:r>
+        <w:t>Leaflet como servicio para pintado de mapas.</w:t>
+      </w:r>
+    </w:p>
+    <w:p>
+      <w:pPr>
+        <w:pStyle w:val="Prrafodelista"/>
+        <w:numPr>
+          <w:ilvl w:val="0"/>
+          <w:numId w:val="17"/>
+        </w:numPr>
+      </w:pPr>
+      <w:r>
+        <w:t>Open Street Map para la obtención de mapas.</w:t>
+      </w:r>
+    </w:p>
+    <w:p>
+      <w:pPr>
+        <w:pStyle w:val="Prrafodelista"/>
+        <w:numPr>
+          <w:ilvl w:val="0"/>
+          <w:numId w:val="17"/>
+        </w:numPr>
+      </w:pPr>
+      <w:r>
+        <w:t>Github para el control de versiones.</w:t>
+      </w:r>
+    </w:p>
+    <w:p>
+      <w:pPr>
+        <w:pStyle w:val="Prrafodelista"/>
+        <w:numPr>
+          <w:ilvl w:val="0"/>
+          <w:numId w:val="17"/>
+        </w:numPr>
+      </w:pPr>
+      <w:r>
+        <w:t>Openshift para el despliegue online de la aplicación.</w:t>
+      </w:r>
+    </w:p>
+    <w:p>
+      <w:pPr>
+        <w:pStyle w:val="Prrafodelista"/>
+        <w:numPr>
+          <w:ilvl w:val="0"/>
+          <w:numId w:val="17"/>
+        </w:numPr>
+      </w:pPr>
+      <w:r>
+        <w:t>Maven para las dependencias y compilación del servidor.</w:t>
+      </w:r>
+    </w:p>
+    <w:p>
+      <w:pPr>
+        <w:pStyle w:val="Prrafodelista"/>
+        <w:numPr>
+          <w:ilvl w:val="0"/>
+          <w:numId w:val="17"/>
+        </w:numPr>
+      </w:pPr>
+      <w:r>
+        <w:t>JUnit para las pruebas del servidor.</w:t>
+      </w:r>
+    </w:p>
+    <w:p>
+      <w:pPr>
+        <w:pStyle w:val="Prrafodelista"/>
+        <w:numPr>
+          <w:ilvl w:val="0"/>
+          <w:numId w:val="17"/>
+        </w:numPr>
+      </w:pPr>
+      <w:r>
+        <w:t>JaCoCo para la cobertura del servidor.</w:t>
+      </w:r>
+    </w:p>
+    <w:p>
+      <w:pPr>
+        <w:pStyle w:val="Prrafodelista"/>
+        <w:numPr>
+          <w:ilvl w:val="0"/>
+          <w:numId w:val="17"/>
+        </w:numPr>
+      </w:pPr>
+      <w:r>
+        <w:t>Protractor e</w:t>
+      </w:r>
+      <w:r>
+        <w:t xml:space="preserve"> Istanbul</w:t>
+      </w:r>
+      <w:r>
+        <w:t xml:space="preserve"> para las pruebas del cliente.</w:t>
+      </w:r>
+    </w:p>
+    <w:p>
+      <w:pPr>
+        <w:pStyle w:val="Prrafodelista"/>
+        <w:numPr>
+          <w:ilvl w:val="0"/>
+          <w:numId w:val="17"/>
+        </w:numPr>
+      </w:pPr>
+      <w:r>
+        <w:t>Gulp para la cobertura del cliente.</w:t>
       </w:r>
     </w:p>
     <w:p>
       <w:pPr>
         <w:pStyle w:val="Ttulo1"/>
       </w:pPr>
-      <w:bookmarkStart w:id="9" w:name="_Toc448166073"/>
+      <w:bookmarkStart w:id="19" w:name="_Toc448341852"/>
       <w:r>
         <w:t>Conclusiones</w:t>
       </w:r>
-      <w:bookmarkEnd w:id="9"/>
+      <w:bookmarkEnd w:id="19"/>
     </w:p>
     <w:p>
       <w:pPr>
         <w:pStyle w:val="Ttulo2"/>
       </w:pPr>
-      <w:bookmarkStart w:id="10" w:name="_Toc448166074"/>
+      <w:bookmarkStart w:id="20" w:name="_Toc448341853"/>
       <w:r>
         <w:t xml:space="preserve">4.1 </w:t>
       </w:r>
       <w:r>
         <w:t>Resumen del documento</w:t>
       </w:r>
-      <w:bookmarkEnd w:id="10"/>
-    </w:p>
-    <w:p/>
+      <w:bookmarkEnd w:id="20"/>
+    </w:p>
+    <w:p>
+      <w:pPr>
+        <w:ind w:firstLine="426"/>
+        <w:jc w:val="both"/>
+      </w:pPr>
+      <w:r>
+        <w:t>El producto se va a realizar en dos iteraciones, y este documento corresponde a la primera. En esta primera iteración la aplicación muestra el mapa con los edificios del Campus Río Ebro y permite interactuar con ellos, de forma que, se puede filtrar por capas (ver laboratorios, aulas, despachos…) así como pintarlos de diferente color según su presencia. También permite cambiar la temperatura y apagar o encender las luces de cualquier espacio.</w:t>
+      </w:r>
+    </w:p>
+    <w:p>
+      <w:pPr>
+        <w:ind w:firstLine="426"/>
+        <w:jc w:val="both"/>
+      </w:pPr>
+      <w:r>
+        <w:t>Para el desarrollo se ha seguido una arquitectura de 4 capas, divididas en: Interfaz de usuario, aplicación, dominio e infraestructura. La capa en la que se ha puesto más énfasis, así como la más complicada ha sido el dominio, usando entidades, objetos valor, agregados, repositorios y servicios.</w:t>
+      </w:r>
+    </w:p>
+    <w:p>
+      <w:pPr>
+        <w:ind w:firstLine="426"/>
+        <w:jc w:val="both"/>
+      </w:pPr>
+      <w:r>
+        <w:t>Para su desarrollo se ha desplegado en OpenShift y se ha seguido una gestión de versiones basada en git. Su funcionamiento se ha comprobado mediante la automatización de tests, code coverage y scripts para su compilación.</w:t>
+      </w:r>
+    </w:p>
+    <w:p>
+      <w:pPr>
+        <w:ind w:firstLine="426"/>
+        <w:jc w:val="both"/>
+      </w:pPr>
+      <w:r>
+        <w:t>El cliente ha sido implementado en Ionic de forma que es compatible con Android e iOs y permitirá la comunicación con el servidor para los usuarios de dicha aplicación (conserjes de campus y personal del mismo principalmente).</w:t>
+      </w:r>
+      <w:r>
+        <w:t xml:space="preserve"> La comunicación será de tipo REST.</w:t>
+      </w:r>
+    </w:p>
+    <w:p>
+      <w:pPr>
+        <w:ind w:firstLine="426"/>
+        <w:jc w:val="both"/>
+      </w:pPr>
+      <w:r>
+        <w:t>Así mismo se ha seguido el esfuerzo de cada persona del equipo y se ha verificado el grado de cumplimiento de los objetivos para la primera iteración.</w:t>
+      </w:r>
+    </w:p>
     <w:p>
       <w:pPr>
         <w:pStyle w:val="Ttulo2"/>
       </w:pPr>
-      <w:bookmarkStart w:id="11" w:name="_Toc448166075"/>
+      <w:bookmarkStart w:id="21" w:name="_Toc448341854"/>
       <w:r>
         <w:t xml:space="preserve">4.2 </w:t>
       </w:r>
       <w:r>
         <w:t>Grado de cumplimiento de los objetivos (Primera Iteración)</w:t>
       </w:r>
-      <w:bookmarkEnd w:id="11"/>
-    </w:p>
-    <w:p>
-      <w:r>
+      <w:bookmarkEnd w:id="21"/>
+    </w:p>
+    <w:p>
+      <w:r>
+        <w:lastRenderedPageBreak/>
         <w:t>En esta primera iteración se han superado todos los objetivos para sacar un notable</w:t>
       </w:r>
       <w:r>
@@ -3899,7 +4870,7 @@
       <w:r>
         <w:t xml:space="preserve">. </w:t>
       </w:r>
-      <w:hyperlink r:id="rId25" w:history="1">
+      <w:hyperlink r:id="rId26" w:history="1">
         <w:r>
           <w:rPr>
             <w:rStyle w:val="Hipervnculo"/>
@@ -3930,7 +4901,7 @@
       <w:r>
         <w:t>s de la interfaz de comandos que ofrece Ionic (</w:t>
       </w:r>
-      <w:hyperlink r:id="rId26" w:history="1">
+      <w:hyperlink r:id="rId27" w:history="1">
         <w:r>
           <w:t>http://ionicframework.com/getting-started/)</w:t>
         </w:r>
@@ -4143,10 +5114,10 @@
       </w:r>
     </w:p>
     <w:sectPr>
-      <w:headerReference w:type="default" r:id="rId27"/>
-      <w:footerReference w:type="even" r:id="rId28"/>
-      <w:footerReference w:type="default" r:id="rId29"/>
-      <w:footerReference w:type="first" r:id="rId30"/>
+      <w:headerReference w:type="default" r:id="rId28"/>
+      <w:footerReference w:type="even" r:id="rId29"/>
+      <w:footerReference w:type="default" r:id="rId30"/>
+      <w:footerReference w:type="first" r:id="rId31"/>
       <w:pgSz w:w="11900" w:h="16840"/>
       <w:pgMar w:top="1417" w:right="1701" w:bottom="1417" w:left="1701" w:header="708" w:footer="708" w:gutter="0"/>
       <w:pgNumType w:start="0"/>
@@ -4254,7 +5225,7 @@
         <w:rStyle w:val="Nmerodepgina"/>
         <w:noProof/>
       </w:rPr>
-      <w:t>17</w:t>
+      <w:t>10</w:t>
     </w:r>
     <w:r>
       <w:rPr>
@@ -5572,6 +6543,119 @@
     </w:lvl>
   </w:abstractNum>
   <w:abstractNum w:abstractNumId="12" w15:restartNumberingAfterBreak="0">
+    <w:nsid w:val="6F0F5EED"/>
+    <w:multiLevelType w:val="hybridMultilevel"/>
+    <w:tmpl w:val="CD50EC5A"/>
+    <w:lvl w:ilvl="0" w:tplc="0C0A000B">
+      <w:start w:val="1"/>
+      <w:numFmt w:val="bullet"/>
+      <w:lvlText w:val=""/>
+      <w:lvlJc w:val="left"/>
+      <w:pPr>
+        <w:ind w:left="720" w:hanging="360"/>
+      </w:pPr>
+      <w:rPr>
+        <w:rFonts w:ascii="Wingdings" w:hAnsi="Wingdings" w:hint="default"/>
+      </w:rPr>
+    </w:lvl>
+    <w:lvl w:ilvl="1" w:tplc="0C0A0003" w:tentative="1">
+      <w:start w:val="1"/>
+      <w:numFmt w:val="bullet"/>
+      <w:lvlText w:val="o"/>
+      <w:lvlJc w:val="left"/>
+      <w:pPr>
+        <w:ind w:left="1440" w:hanging="360"/>
+      </w:pPr>
+      <w:rPr>
+        <w:rFonts w:ascii="Courier New" w:hAnsi="Courier New" w:cs="Courier New" w:hint="default"/>
+      </w:rPr>
+    </w:lvl>
+    <w:lvl w:ilvl="2" w:tplc="0C0A0005" w:tentative="1">
+      <w:start w:val="1"/>
+      <w:numFmt w:val="bullet"/>
+      <w:lvlText w:val=""/>
+      <w:lvlJc w:val="left"/>
+      <w:pPr>
+        <w:ind w:left="2160" w:hanging="360"/>
+      </w:pPr>
+      <w:rPr>
+        <w:rFonts w:ascii="Wingdings" w:hAnsi="Wingdings" w:hint="default"/>
+      </w:rPr>
+    </w:lvl>
+    <w:lvl w:ilvl="3" w:tplc="0C0A0001" w:tentative="1">
+      <w:start w:val="1"/>
+      <w:numFmt w:val="bullet"/>
+      <w:lvlText w:val=""/>
+      <w:lvlJc w:val="left"/>
+      <w:pPr>
+        <w:ind w:left="2880" w:hanging="360"/>
+      </w:pPr>
+      <w:rPr>
+        <w:rFonts w:ascii="Symbol" w:hAnsi="Symbol" w:hint="default"/>
+      </w:rPr>
+    </w:lvl>
+    <w:lvl w:ilvl="4" w:tplc="0C0A0003" w:tentative="1">
+      <w:start w:val="1"/>
+      <w:numFmt w:val="bullet"/>
+      <w:lvlText w:val="o"/>
+      <w:lvlJc w:val="left"/>
+      <w:pPr>
+        <w:ind w:left="3600" w:hanging="360"/>
+      </w:pPr>
+      <w:rPr>
+        <w:rFonts w:ascii="Courier New" w:hAnsi="Courier New" w:cs="Courier New" w:hint="default"/>
+      </w:rPr>
+    </w:lvl>
+    <w:lvl w:ilvl="5" w:tplc="0C0A0005" w:tentative="1">
+      <w:start w:val="1"/>
+      <w:numFmt w:val="bullet"/>
+      <w:lvlText w:val=""/>
+      <w:lvlJc w:val="left"/>
+      <w:pPr>
+        <w:ind w:left="4320" w:hanging="360"/>
+      </w:pPr>
+      <w:rPr>
+        <w:rFonts w:ascii="Wingdings" w:hAnsi="Wingdings" w:hint="default"/>
+      </w:rPr>
+    </w:lvl>
+    <w:lvl w:ilvl="6" w:tplc="0C0A0001" w:tentative="1">
+      <w:start w:val="1"/>
+      <w:numFmt w:val="bullet"/>
+      <w:lvlText w:val=""/>
+      <w:lvlJc w:val="left"/>
+      <w:pPr>
+        <w:ind w:left="5040" w:hanging="360"/>
+      </w:pPr>
+      <w:rPr>
+        <w:rFonts w:ascii="Symbol" w:hAnsi="Symbol" w:hint="default"/>
+      </w:rPr>
+    </w:lvl>
+    <w:lvl w:ilvl="7" w:tplc="0C0A0003" w:tentative="1">
+      <w:start w:val="1"/>
+      <w:numFmt w:val="bullet"/>
+      <w:lvlText w:val="o"/>
+      <w:lvlJc w:val="left"/>
+      <w:pPr>
+        <w:ind w:left="5760" w:hanging="360"/>
+      </w:pPr>
+      <w:rPr>
+        <w:rFonts w:ascii="Courier New" w:hAnsi="Courier New" w:cs="Courier New" w:hint="default"/>
+      </w:rPr>
+    </w:lvl>
+    <w:lvl w:ilvl="8" w:tplc="0C0A0005" w:tentative="1">
+      <w:start w:val="1"/>
+      <w:numFmt w:val="bullet"/>
+      <w:lvlText w:val=""/>
+      <w:lvlJc w:val="left"/>
+      <w:pPr>
+        <w:ind w:left="6480" w:hanging="360"/>
+      </w:pPr>
+      <w:rPr>
+        <w:rFonts w:ascii="Wingdings" w:hAnsi="Wingdings" w:hint="default"/>
+      </w:rPr>
+    </w:lvl>
+  </w:abstractNum>
+  <w:abstractNum w:abstractNumId="13" w15:restartNumberingAfterBreak="0">
     <w:nsid w:val="71FF122E"/>
     <w:multiLevelType w:val="singleLevel"/>
     <w:tmpl w:val="040A000F"/>
@@ -5585,7 +6669,7 @@
       </w:pPr>
     </w:lvl>
   </w:abstractNum>
-  <w:abstractNum w:abstractNumId="13" w15:restartNumberingAfterBreak="0">
+  <w:abstractNum w:abstractNumId="14" w15:restartNumberingAfterBreak="0">
     <w:nsid w:val="73D33D34"/>
     <w:multiLevelType w:val="hybridMultilevel"/>
     <w:tmpl w:val="8ECCC65A"/>
@@ -5698,7 +6782,7 @@
       </w:rPr>
     </w:lvl>
   </w:abstractNum>
-  <w:abstractNum w:abstractNumId="14" w15:restartNumberingAfterBreak="0">
+  <w:abstractNum w:abstractNumId="15" w15:restartNumberingAfterBreak="0">
     <w:nsid w:val="7D5F7F25"/>
     <w:multiLevelType w:val="hybridMultilevel"/>
     <w:tmpl w:val="0EE27932"/>
@@ -5827,13 +6911,13 @@
     <w:abstractNumId w:val="9"/>
   </w:num>
   <w:num w:numId="6">
+    <w:abstractNumId w:val="14"/>
+  </w:num>
+  <w:num w:numId="7">
     <w:abstractNumId w:val="13"/>
   </w:num>
-  <w:num w:numId="7">
-    <w:abstractNumId w:val="12"/>
-  </w:num>
   <w:num w:numId="8">
-    <w:abstractNumId w:val="12"/>
+    <w:abstractNumId w:val="13"/>
     <w:lvlOverride w:ilvl="0">
       <w:startOverride w:val="1"/>
     </w:lvlOverride>
@@ -5848,7 +6932,7 @@
     <w:abstractNumId w:val="7"/>
   </w:num>
   <w:num w:numId="12">
-    <w:abstractNumId w:val="14"/>
+    <w:abstractNumId w:val="15"/>
   </w:num>
   <w:num w:numId="13">
     <w:abstractNumId w:val="8"/>
@@ -5861,6 +6945,9 @@
   </w:num>
   <w:num w:numId="16">
     <w:abstractNumId w:val="3"/>
+  </w:num>
+  <w:num w:numId="17">
+    <w:abstractNumId w:val="12"/>
   </w:num>
 </w:numbering>
 </file>
@@ -7536,7 +8623,7 @@
 </file>
 
 <file path=customXml/itemProps1.xml><?xml version="1.0" encoding="utf-8"?>
-<ds:datastoreItem xmlns:ds="http://schemas.openxmlformats.org/officeDocument/2006/customXml" ds:itemID="{B1C005C1-21A2-40DF-9AB3-3AF86ED87F12}">
+<ds:datastoreItem xmlns:ds="http://schemas.openxmlformats.org/officeDocument/2006/customXml" ds:itemID="{1049FD50-A06C-4AC5-9436-D1617DA35CBC}">
   <ds:schemaRefs>
     <ds:schemaRef ds:uri="http://schemas.openxmlformats.org/officeDocument/2006/bibliography"/>
   </ds:schemaRefs>

</xml_diff>

<commit_message>
Documento y diagramas actualizados
</commit_message>
<xml_diff>
--- a/entregable_sprint1.docx
+++ b/entregable_sprint1.docx
@@ -2181,6 +2181,12 @@
       <w:r>
         <w:t xml:space="preserve">: </w:t>
       </w:r>
+      <w:r>
+        <w:t>Desarrollador back-end</w:t>
+      </w:r>
+      <w:r>
+        <w:t>.</w:t>
+      </w:r>
     </w:p>
     <w:p>
       <w:pPr>
@@ -2199,6 +2205,12 @@
       <w:r>
         <w:t xml:space="preserve">: </w:t>
       </w:r>
+      <w:r>
+        <w:t>Scrum master y desarrollador back-end</w:t>
+      </w:r>
+      <w:r>
+        <w:t>.</w:t>
+      </w:r>
     </w:p>
     <w:p>
       <w:pPr>
@@ -2217,6 +2229,12 @@
       <w:r>
         <w:t xml:space="preserve">: </w:t>
       </w:r>
+      <w:r>
+        <w:t>Desarrolladora de base de datos</w:t>
+      </w:r>
+      <w:r>
+        <w:t>.</w:t>
+      </w:r>
     </w:p>
     <w:p>
       <w:pPr>
@@ -2235,6 +2253,12 @@
       <w:r>
         <w:t xml:space="preserve">: </w:t>
       </w:r>
+      <w:r>
+        <w:t>Desarrolladora back-end</w:t>
+      </w:r>
+      <w:r>
+        <w:t>.</w:t>
+      </w:r>
     </w:p>
     <w:p>
       <w:pPr>
@@ -2563,10 +2587,7 @@
         <w:jc w:val="both"/>
       </w:pPr>
       <w:r>
-        <w:t>El código y la documentación del proyecto se alojan en GitHub. Se trabaja de forma habitual contra Git</w:t>
-      </w:r>
-      <w:r>
-        <w:t>.</w:t>
+        <w:t>El código y la documentación del proyecto se alojan en GitHub. Se trabaja de forma habitual contra Git.</w:t>
       </w:r>
     </w:p>
     <w:p>
@@ -2579,10 +2600,7 @@
         <w:jc w:val="both"/>
       </w:pPr>
       <w:r>
-        <w:t>Compilación y gestión de dependencias están basada en scripts</w:t>
-      </w:r>
-      <w:r>
-        <w:t>.</w:t>
+        <w:t>Compilación y gestión de dependencias están basada en scripts.</w:t>
       </w:r>
     </w:p>
     <w:p>
@@ -2595,10 +2613,7 @@
         <w:jc w:val="both"/>
       </w:pPr>
       <w:r>
-        <w:t>Se llevará un control de esfuerzos con las horas dedicadas por persona. Se entregará un resumen cada dos semanas</w:t>
-      </w:r>
-      <w:r>
-        <w:t>.</w:t>
+        <w:t>Se llevará un control de esfuerzos con las horas dedicadas por persona. Se entregará un resumen cada dos semanas.</w:t>
       </w:r>
     </w:p>
     <w:p>
@@ -2611,10 +2626,7 @@
         <w:jc w:val="both"/>
       </w:pPr>
       <w:r>
-        <w:t>La aplicación cumple adecuadamente con sus requisitos</w:t>
-      </w:r>
-      <w:r>
-        <w:t>.</w:t>
+        <w:t>La aplicación cumple adecuadamente con sus requisitos.</w:t>
       </w:r>
     </w:p>
     <w:p>
@@ -2628,10 +2640,7 @@
       </w:pPr>
       <w:r>
         <w:lastRenderedPageBreak/>
-        <w:t>La documentación arquitectural es la adecuada al momento del proyecto, refleja fielmente el sistema, e incluye al menos tres vistas: módulos, componentes-y-conectores, y despliegue del sistema</w:t>
-      </w:r>
-      <w:r>
-        <w:t>.</w:t>
+        <w:t>La documentación arquitectural es la adecuada al momento del proyecto, refleja fielmente el sistema, e incluye al menos tres vistas: módulos, componentes-y-conectores, y despliegue del sistema.</w:t>
       </w:r>
     </w:p>
     <w:p>
@@ -2644,10 +2653,7 @@
         <w:jc w:val="both"/>
       </w:pPr>
       <w:r>
-        <w:t>La arquitectura del sistema es por capas</w:t>
-      </w:r>
-      <w:r>
-        <w:t>.</w:t>
+        <w:t>La arquitectura del sistema es por capas.</w:t>
       </w:r>
     </w:p>
     <w:p>
@@ -2660,13 +2666,7 @@
         <w:jc w:val="both"/>
       </w:pPr>
       <w:r>
-        <w:t>Se</w:t>
-      </w:r>
-      <w:r>
-        <w:t xml:space="preserve"> usan adecuadamente estos conceptos de diseño dirigido por el dominio: entidades, objetos valor, agregados, factorías y repositorios</w:t>
-      </w:r>
-      <w:r>
-        <w:t>.</w:t>
+        <w:t>Se usan adecuadamente estos conceptos de diseño dirigido por el dominio: entidades, objetos valor, agregados, factorías y repositorios.</w:t>
       </w:r>
     </w:p>
     <w:p>
@@ -2679,10 +2679,7 @@
         <w:jc w:val="both"/>
       </w:pPr>
       <w:r>
-        <w:t>Se ha puesto en marcha y se usa un servicio de mapas tipo WMS con los edificios disponibles del campus Río Ebro. Los mapas de este servicio se superponen en el cliente sobre otro servicio externo (p.ej. Open Street Map) que proporcione un mapa de la zona</w:t>
-      </w:r>
-      <w:r>
-        <w:t>.</w:t>
+        <w:t>Se ha puesto en marcha y se usa un servicio de mapas tipo WMS con los edificios disponibles del campus Río Ebro. Los mapas de este servicio se superponen en el cliente sobre otro servicio externo (p.ej. Open Street Map) que proporcione un mapa de la zona.</w:t>
       </w:r>
     </w:p>
     <w:p>
@@ -2695,10 +2692,7 @@
         <w:jc w:val="both"/>
       </w:pPr>
       <w:r>
-        <w:t>Cobertura de tests automáticos de al menos el 25% del código (unitarios y/o de integración)</w:t>
-      </w:r>
-      <w:r>
-        <w:t>.</w:t>
+        <w:t>Cobertura de tests automáticos de al menos el 25% del código (unitarios y/o de integración).</w:t>
       </w:r>
     </w:p>
     <w:p>
@@ -2711,10 +2705,7 @@
         <w:jc w:val="both"/>
       </w:pPr>
       <w:r>
-        <w:t>La documentación arquitectural incluye una discusión adecuada sobre razones arquitecturales</w:t>
-      </w:r>
-      <w:r>
-        <w:t>.</w:t>
+        <w:t>La documentación arquitectural incluye una discusión adecuada sobre razones arquitecturales.</w:t>
       </w:r>
     </w:p>
     <w:p>
@@ -2751,10 +2742,7 @@
         <w:jc w:val="both"/>
       </w:pPr>
       <w:r>
-        <w:t>El modelo de dominio utiliza adecuadamente estos conceptos de diseño (dirigido por el dominio): servicios, paquetes, interfaces reveladoras, aserciones, funciones libres de efectos secundarios</w:t>
-      </w:r>
-      <w:r>
-        <w:t>.</w:t>
+        <w:t>El modelo de dominio utiliza adecuadamente estos conceptos de diseño (dirigido por el dominio): servicios, paquetes, interfaces reveladoras, aserciones, funciones libres de efectos secundarios.</w:t>
       </w:r>
     </w:p>
     <w:p>
@@ -2767,10 +2755,7 @@
         <w:jc w:val="both"/>
       </w:pPr>
       <w:r>
-        <w:t>El estilo cartográfico de los edificios en el servicio de tipo WMS refleja el tipo de uso de cada espacio (por ejemplo, los laboratorios de un color, los despachos de otro etc.)</w:t>
-      </w:r>
-      <w:r>
-        <w:t>.</w:t>
+        <w:t>El estilo cartográfico de los edificios en el servicio de tipo WMS refleja el tipo de uso de cada espacio (por ejemplo, los laboratorios de un color, los despachos de otro etc.).</w:t>
       </w:r>
     </w:p>
     <w:p>
@@ -2783,10 +2768,7 @@
         <w:jc w:val="both"/>
       </w:pPr>
       <w:r>
-        <w:t>El modelo de dominio incluye alguna restricción o especificación correctamente implementada, y ésta se utiliza en alguna funcionalidad de la aplicación</w:t>
-      </w:r>
-      <w:r>
-        <w:t>.</w:t>
+        <w:t>El modelo de dominio incluye alguna restricción o especificación correctamente implementada, y ésta se utiliza en alguna funcionalidad de la aplicación.</w:t>
       </w:r>
     </w:p>
     <w:p>
@@ -2799,10 +2781,7 @@
         <w:jc w:val="both"/>
       </w:pPr>
       <w:r>
-        <w:t>La arquitectura del sistema es hexagonal</w:t>
-      </w:r>
-      <w:r>
-        <w:t>.</w:t>
+        <w:t>La arquitectura del sistema es hexagonal.</w:t>
       </w:r>
     </w:p>
     <w:p>
@@ -2815,10 +2794,7 @@
         <w:jc w:val="both"/>
       </w:pPr>
       <w:r>
-        <w:t>La aplicación permite hacer algún tipo de consulta que podamos clasificar como “Análisis SIG” y esto se documenta adecuadamente, haciendo referencia a conceptos vistos en teoría</w:t>
-      </w:r>
-      <w:r>
-        <w:t>.</w:t>
+        <w:t>La aplicación permite hacer algún tipo de consulta que podamos clasificar como “Análisis SIG” y esto se documenta adecuadamente, haciendo referencia a conceptos vistos en teoría.</w:t>
       </w:r>
     </w:p>
     <w:p>
@@ -2831,10 +2807,7 @@
         <w:jc w:val="both"/>
       </w:pPr>
       <w:r>
-        <w:t>El servicio de mapas WMS se ha teselado, y se usa así desde el cliente</w:t>
-      </w:r>
-      <w:r>
-        <w:t>.</w:t>
+        <w:t>El servicio de mapas WMS se ha teselado, y se usa así desde el cliente.</w:t>
       </w:r>
     </w:p>
     <w:p>
@@ -3325,10 +3298,10 @@
           <w:lang w:eastAsia="es-ES"/>
         </w:rPr>
         <w:drawing>
-          <wp:inline distT="0" distB="0" distL="0" distR="0" wp14:anchorId="5B040959" wp14:editId="44E776AB">
-            <wp:extent cx="2667000" cy="2190750"/>
+          <wp:inline distT="0" distB="0" distL="0" distR="0">
+            <wp:extent cx="4762500" cy="3048000"/>
             <wp:effectExtent l="0" t="0" r="0" b="0"/>
-            <wp:docPr id="9" name="Imagen 9"/>
+            <wp:docPr id="10" name="Imagen 10"/>
             <wp:cNvGraphicFramePr>
               <a:graphicFrameLocks xmlns:a="http://schemas.openxmlformats.org/drawingml/2006/main" noChangeAspect="1"/>
             </wp:cNvGraphicFramePr>
@@ -3336,7 +3309,7 @@
               <a:graphicData uri="http://schemas.openxmlformats.org/drawingml/2006/picture">
                 <pic:pic xmlns:pic="http://schemas.openxmlformats.org/drawingml/2006/picture">
                   <pic:nvPicPr>
-                    <pic:cNvPr id="9" name="aplicacion.jpg"/>
+                    <pic:cNvPr id="10" name="aplicacion.jpg"/>
                     <pic:cNvPicPr/>
                   </pic:nvPicPr>
                   <pic:blipFill>
@@ -3354,7 +3327,7 @@
                   <pic:spPr>
                     <a:xfrm>
                       <a:off x="0" y="0"/>
-                      <a:ext cx="2667000" cy="2190750"/>
+                      <a:ext cx="4762500" cy="3048000"/>
                     </a:xfrm>
                     <a:prstGeom prst="rect">
                       <a:avLst/>
@@ -3394,7 +3367,7 @@
           <wp:inline distT="0" distB="0" distL="0" distR="0">
             <wp:extent cx="5396230" cy="4696460"/>
             <wp:effectExtent l="0" t="0" r="0" b="0"/>
-            <wp:docPr id="17" name="Imagen 17"/>
+            <wp:docPr id="15" name="Imagen 15"/>
             <wp:cNvGraphicFramePr>
               <a:graphicFrameLocks xmlns:a="http://schemas.openxmlformats.org/drawingml/2006/main" noChangeAspect="1"/>
             </wp:cNvGraphicFramePr>
@@ -3402,7 +3375,7 @@
               <a:graphicData uri="http://schemas.openxmlformats.org/drawingml/2006/picture">
                 <pic:pic xmlns:pic="http://schemas.openxmlformats.org/drawingml/2006/picture">
                   <pic:nvPicPr>
-                    <pic:cNvPr id="17" name="Modulos.jpg"/>
+                    <pic:cNvPr id="15" name="Dominio.jpg"/>
                     <pic:cNvPicPr/>
                   </pic:nvPicPr>
                   <pic:blipFill>
@@ -3432,8 +3405,6 @@
           </wp:inline>
         </w:drawing>
       </w:r>
-      <w:bookmarkStart w:id="10" w:name="_GoBack"/>
-      <w:bookmarkEnd w:id="10"/>
     </w:p>
     <w:p>
       <w:r>
@@ -3459,18 +3430,10 @@
           <w:lang w:eastAsia="es-ES"/>
         </w:rPr>
         <w:drawing>
-          <wp:anchor distT="0" distB="0" distL="114300" distR="114300" simplePos="0" relativeHeight="251662336" behindDoc="0" locked="0" layoutInCell="1" allowOverlap="1" wp14:anchorId="67772996" wp14:editId="61835EDE">
-            <wp:simplePos x="1076325" y="1238250"/>
-            <wp:positionH relativeFrom="column">
-              <wp:align>left</wp:align>
-            </wp:positionH>
-            <wp:positionV relativeFrom="paragraph">
-              <wp:align>top</wp:align>
-            </wp:positionV>
-            <wp:extent cx="4953000" cy="4953000"/>
+          <wp:inline distT="0" distB="0" distL="0" distR="0">
+            <wp:extent cx="1809750" cy="1809750"/>
             <wp:effectExtent l="0" t="0" r="0" b="0"/>
-            <wp:wrapSquare wrapText="bothSides"/>
-            <wp:docPr id="12" name="Imagen 12"/>
+            <wp:docPr id="16" name="Imagen 16"/>
             <wp:cNvGraphicFramePr>
               <a:graphicFrameLocks xmlns:a="http://schemas.openxmlformats.org/drawingml/2006/main" noChangeAspect="1"/>
             </wp:cNvGraphicFramePr>
@@ -3478,7 +3441,7 @@
               <a:graphicData uri="http://schemas.openxmlformats.org/drawingml/2006/picture">
                 <pic:pic xmlns:pic="http://schemas.openxmlformats.org/drawingml/2006/picture">
                   <pic:nvPicPr>
-                    <pic:cNvPr id="12" name="Infraestructura.jpg"/>
+                    <pic:cNvPr id="16" name="Infraestructura.jpg"/>
                     <pic:cNvPicPr/>
                   </pic:nvPicPr>
                   <pic:blipFill>
@@ -3496,7 +3459,7 @@
                   <pic:spPr>
                     <a:xfrm>
                       <a:off x="0" y="0"/>
-                      <a:ext cx="4953000" cy="4953000"/>
+                      <a:ext cx="1809750" cy="1809750"/>
                     </a:xfrm>
                     <a:prstGeom prst="rect">
                       <a:avLst/>
@@ -3505,7 +3468,7 @@
                 </pic:pic>
               </a:graphicData>
             </a:graphic>
-          </wp:anchor>
+          </wp:inline>
         </w:drawing>
       </w:r>
       <w:r>
@@ -3548,11 +3511,13 @@
         <w:t>Spring,</w:t>
       </w:r>
       <w:r>
-        <w:t xml:space="preserve"> pero hubo problemas al usar Maven en vez de </w:t>
-      </w:r>
-      <w:r>
-        <w:lastRenderedPageBreak/>
-        <w:t>Gradle así como con el geoserver y su despliegue en Openshift, por lo que hubo que desecharlo.</w:t>
+        <w:t xml:space="preserve"> pero hubo problemas al usar Maven en vez de Gradle así como con el geoserver y su despliegue en Openshift,</w:t>
+      </w:r>
+      <w:r>
+        <w:t xml:space="preserve"> ya que superaba el espacio de 100MB proporcionado al juntarlo con el geoserver,</w:t>
+      </w:r>
+      <w:r>
+        <w:t xml:space="preserve"> por lo que hubo que desecharlo.</w:t>
       </w:r>
     </w:p>
     <w:p>
@@ -3560,6 +3525,8 @@
         <w:ind w:firstLine="284"/>
         <w:jc w:val="both"/>
       </w:pPr>
+      <w:bookmarkStart w:id="10" w:name="_GoBack"/>
+      <w:bookmarkEnd w:id="10"/>
     </w:p>
     <w:p>
       <w:pPr>
@@ -3571,11 +3538,12 @@
           <w:noProof/>
           <w:lang w:eastAsia="es-ES"/>
         </w:rPr>
+        <w:lastRenderedPageBreak/>
         <w:drawing>
-          <wp:inline distT="0" distB="0" distL="0" distR="0" wp14:anchorId="07DB62C3" wp14:editId="06688CD7">
+          <wp:inline distT="0" distB="0" distL="0" distR="0">
             <wp:extent cx="5396230" cy="3405505"/>
             <wp:effectExtent l="0" t="0" r="0" b="0"/>
-            <wp:docPr id="13" name="Imagen 13"/>
+            <wp:docPr id="18" name="Imagen 18"/>
             <wp:cNvGraphicFramePr>
               <a:graphicFrameLocks xmlns:a="http://schemas.openxmlformats.org/drawingml/2006/main" noChangeAspect="1"/>
             </wp:cNvGraphicFramePr>
@@ -3583,7 +3551,7 @@
               <a:graphicData uri="http://schemas.openxmlformats.org/drawingml/2006/picture">
                 <pic:pic xmlns:pic="http://schemas.openxmlformats.org/drawingml/2006/picture">
                   <pic:nvPicPr>
-                    <pic:cNvPr id="13" name="CyC.jpg"/>
+                    <pic:cNvPr id="18" name="CyC.jpg"/>
                     <pic:cNvPicPr/>
                   </pic:nvPicPr>
                   <pic:blipFill>
@@ -3639,12 +3607,11 @@
           <w:noProof/>
           <w:lang w:eastAsia="es-ES"/>
         </w:rPr>
-        <w:lastRenderedPageBreak/>
         <w:drawing>
-          <wp:inline distT="0" distB="0" distL="0" distR="0" wp14:anchorId="73EFB7D8" wp14:editId="4E6CCBF5">
+          <wp:inline distT="0" distB="0" distL="0" distR="0">
             <wp:extent cx="5396230" cy="2564765"/>
             <wp:effectExtent l="0" t="0" r="0" b="0"/>
-            <wp:docPr id="14" name="Imagen 14"/>
+            <wp:docPr id="20" name="Imagen 20"/>
             <wp:cNvGraphicFramePr>
               <a:graphicFrameLocks xmlns:a="http://schemas.openxmlformats.org/drawingml/2006/main" noChangeAspect="1"/>
             </wp:cNvGraphicFramePr>
@@ -3652,7 +3619,7 @@
               <a:graphicData uri="http://schemas.openxmlformats.org/drawingml/2006/picture">
                 <pic:pic xmlns:pic="http://schemas.openxmlformats.org/drawingml/2006/picture">
                   <pic:nvPicPr>
-                    <pic:cNvPr id="14" name="despliegue.jpg"/>
+                    <pic:cNvPr id="19" name="despliegue.jpg"/>
                     <pic:cNvPicPr/>
                   </pic:nvPicPr>
                   <pic:blipFill>
@@ -3689,7 +3656,26 @@
         <w:jc w:val="both"/>
       </w:pPr>
       <w:r>
-        <w:t>Como se puede apreciar en el diagrama de despliegue, la aplicación cliente estará incluida en el sistema Android o IOS del usuario. Ésta se puede conectar a un sistema externo llamado Leaflet para pintar el mapa o conectarse al servidor o geoserver, los cuales están desplegados en Openshift, que ofrece una BD PostgreSQL propia.</w:t>
+        <w:t xml:space="preserve">Como se puede apreciar en el diagrama de despliegue, la aplicación cliente estará incluida en el sistema Android o IOS del usuario. Ésta se puede conectar a un sistema externo </w:t>
+      </w:r>
+      <w:r>
+        <w:t>de mapas, en este caso Open Stree</w:t>
+      </w:r>
+      <w:r>
+        <w:t>t</w:t>
+      </w:r>
+      <w:r>
+        <w:t xml:space="preserve"> Maps</w:t>
+      </w:r>
+      <w:r>
+        <w:t xml:space="preserve"> para pintar el mapa o conectarse al </w:t>
+      </w:r>
+      <w:r>
+        <w:lastRenderedPageBreak/>
+        <w:t>servidor o geoserver, los cuales</w:t>
+      </w:r>
+      <w:r>
+        <w:t xml:space="preserve"> están desplegados en Openshift. La BD está alojada en Heroku debido a problemas con la propia BD de Openshift.</w:t>
       </w:r>
     </w:p>
     <w:p>
@@ -3835,7 +3821,6 @@
           <w:szCs w:val="24"/>
           <w:lang w:eastAsia="es-ES"/>
         </w:rPr>
-        <w:lastRenderedPageBreak/>
         <w:drawing>
           <wp:inline distT="0" distB="0" distL="0" distR="0" wp14:anchorId="3ED964D3" wp14:editId="34FDBEEE">
             <wp:extent cx="1229664" cy="1210451"/>
@@ -4159,6 +4144,7 @@
         <w:jc w:val="both"/>
       </w:pPr>
       <w:r>
+        <w:lastRenderedPageBreak/>
         <w:t>Para automatizar todas las tareas necesarias para el lanzamiento de test y análisis de cobertura se ha usado Gulp, junto a Npm, de esta forma se consigue resumir en dos simples comandos:</w:t>
       </w:r>
     </w:p>
@@ -4249,7 +4235,6 @@
           <w:noProof/>
           <w:lang w:eastAsia="es-ES"/>
         </w:rPr>
-        <w:lastRenderedPageBreak/>
         <w:drawing>
           <wp:inline distT="0" distB="0" distL="0" distR="0" wp14:anchorId="5FCA7287" wp14:editId="7498A026">
             <wp:extent cx="5396230" cy="3085818"/>
@@ -4385,7 +4370,11 @@
         <w:t xml:space="preserve">Este script generará </w:t>
       </w:r>
       <w:r>
-        <w:t>el report con la cobertura de código en el archivo coverage/integration/index.html</w:t>
+        <w:t xml:space="preserve">el report con la cobertura de código en el archivo </w:t>
+      </w:r>
+      <w:r>
+        <w:lastRenderedPageBreak/>
+        <w:t>coverage/integration/index.html</w:t>
       </w:r>
       <w:r>
         <w:t>. El report tendrá el siguiente formato:</w:t>
@@ -4421,19 +4410,10 @@
         <w:jc w:val="both"/>
       </w:pPr>
       <w:r>
-        <w:t>Los test en el servidor</w:t>
-      </w:r>
-      <w:r>
-        <w:t xml:space="preserve"> han sido realizados mediante JU</w:t>
-      </w:r>
-      <w:r>
-        <w:t xml:space="preserve">nit aprovechando que ha sido realizado en java y para la cobertura de código se ha </w:t>
-      </w:r>
-      <w:r>
-        <w:t>utilizado JaCoCo</w:t>
-      </w:r>
-      <w:r>
-        <w:t>.</w:t>
+        <w:t xml:space="preserve">Los test </w:t>
+      </w:r>
+      <w:r>
+        <w:t>unitarios en el servidor se han realizado con JUnit apoyándose en Mockito para simular las llamadas al sistema en algunos tests. La cobertura de código se ha realizado mediante el plugin para eclipse EclEmma, dando como resultado la siguiente tabla:</w:t>
       </w:r>
     </w:p>
     <w:p>
@@ -4442,6 +4422,59 @@
         <w:jc w:val="both"/>
       </w:pPr>
       <w:r>
+        <w:rPr>
+          <w:noProof/>
+          <w:lang w:eastAsia="es-ES"/>
+        </w:rPr>
+        <w:drawing>
+          <wp:inline distT="0" distB="0" distL="0" distR="0">
+            <wp:extent cx="5396230" cy="842645"/>
+            <wp:effectExtent l="0" t="0" r="0" b="0"/>
+            <wp:docPr id="21" name="Imagen 21"/>
+            <wp:cNvGraphicFramePr>
+              <a:graphicFrameLocks xmlns:a="http://schemas.openxmlformats.org/drawingml/2006/main" noChangeAspect="1"/>
+            </wp:cNvGraphicFramePr>
+            <a:graphic xmlns:a="http://schemas.openxmlformats.org/drawingml/2006/main">
+              <a:graphicData uri="http://schemas.openxmlformats.org/drawingml/2006/picture">
+                <pic:pic xmlns:pic="http://schemas.openxmlformats.org/drawingml/2006/picture">
+                  <pic:nvPicPr>
+                    <pic:cNvPr id="21" name="coverage server.png"/>
+                    <pic:cNvPicPr/>
+                  </pic:nvPicPr>
+                  <pic:blipFill>
+                    <a:blip r:embed="rId26">
+                      <a:extLst>
+                        <a:ext uri="{28A0092B-C50C-407E-A947-70E740481C1C}">
+                          <a14:useLocalDpi xmlns:a14="http://schemas.microsoft.com/office/drawing/2010/main" val="0"/>
+                        </a:ext>
+                      </a:extLst>
+                    </a:blip>
+                    <a:stretch>
+                      <a:fillRect/>
+                    </a:stretch>
+                  </pic:blipFill>
+                  <pic:spPr>
+                    <a:xfrm>
+                      <a:off x="0" y="0"/>
+                      <a:ext cx="5396230" cy="842645"/>
+                    </a:xfrm>
+                    <a:prstGeom prst="rect">
+                      <a:avLst/>
+                    </a:prstGeom>
+                  </pic:spPr>
+                </pic:pic>
+              </a:graphicData>
+            </a:graphic>
+          </wp:inline>
+        </w:drawing>
+      </w:r>
+    </w:p>
+    <w:p>
+      <w:pPr>
+        <w:ind w:firstLine="360"/>
+        <w:jc w:val="both"/>
+      </w:pPr>
+      <w:r>
         <w:t>La compilación y gestión de dependencias se ha gestionado mediante Maven, de forma que no hacía falta importar librerías y mediante openshift, cada vez que se subía un cambio a github, el servidor se compilaba y desplegaba directamente en openshift automáticamente.</w:t>
       </w:r>
     </w:p>
@@ -4451,7 +4484,6 @@
       </w:pPr>
       <w:bookmarkStart w:id="13" w:name="_Toc448341846"/>
       <w:r>
-        <w:lastRenderedPageBreak/>
         <w:t>Proceso</w:t>
       </w:r>
       <w:bookmarkEnd w:id="13"/>
@@ -4478,10 +4510,7 @@
         <w:t xml:space="preserve">Para la gestión de control de versiones se ha utilizado </w:t>
       </w:r>
       <w:r>
-        <w:t>GitHub</w:t>
-      </w:r>
-      <w:r>
-        <w:t xml:space="preserve"> tal y como se especificaba en el documento. Ha sido necesario crear tres repositorios con sus respectivas wikis y documentos. Uno para la implementación del cliente (repositorio Client), otro para la implementación del servidor (repositorio Server) y un último repositorio para la documentación (Documentacion-LabIS).</w:t>
+        <w:t>GitHub tal y como se especificaba en el documento. Ha sido necesario crear tres repositorios con sus respectivas wikis y documentos. Uno para la implementación del cliente (repositorio Client), otro para la implementación del servidor (repositorio Server) y un último repositorio para la documentación (Documentacion-LabIS).</w:t>
       </w:r>
       <w:r>
         <w:t xml:space="preserve"> Se ha usado un workflow centralizado, de forma que los cambios de cualquier usuario se suben a </w:t>
@@ -4515,6 +4544,7 @@
         <w:jc w:val="both"/>
       </w:pPr>
       <w:r>
+        <w:lastRenderedPageBreak/>
         <w:t>Los esfuerzos han sido seguidos por persona y cada dos semanas, de forma que se almacenan en una hoja de Excel deta</w:t>
       </w:r>
       <w:r>
@@ -4636,7 +4666,6 @@
         </w:numPr>
       </w:pPr>
       <w:r>
-        <w:lastRenderedPageBreak/>
         <w:t>GeoServer como servicio WMS.</w:t>
       </w:r>
     </w:p>
@@ -4733,13 +4762,7 @@
         </w:numPr>
       </w:pPr>
       <w:r>
-        <w:t>Protractor e</w:t>
-      </w:r>
-      <w:r>
-        <w:t xml:space="preserve"> Istanbul</w:t>
-      </w:r>
-      <w:r>
-        <w:t xml:space="preserve"> para las pruebas del cliente.</w:t>
+        <w:t>Protractor e Istanbul para las pruebas del cliente.</w:t>
       </w:r>
     </w:p>
     <w:p>
@@ -4770,6 +4793,7 @@
       </w:pPr>
       <w:bookmarkStart w:id="20" w:name="_Toc448341853"/>
       <w:r>
+        <w:lastRenderedPageBreak/>
         <w:t xml:space="preserve">4.1 </w:t>
       </w:r>
       <w:r>
@@ -4840,7 +4864,6 @@
     </w:p>
     <w:p>
       <w:r>
-        <w:lastRenderedPageBreak/>
         <w:t>En esta primera iteración se han superado todos los objetivos para sacar un notable</w:t>
       </w:r>
       <w:r>
@@ -4870,7 +4893,7 @@
       <w:r>
         <w:t xml:space="preserve">. </w:t>
       </w:r>
-      <w:hyperlink r:id="rId26" w:history="1">
+      <w:hyperlink r:id="rId27" w:history="1">
         <w:r>
           <w:rPr>
             <w:rStyle w:val="Hipervnculo"/>
@@ -4901,7 +4924,7 @@
       <w:r>
         <w:t>s de la interfaz de comandos que ofrece Ionic (</w:t>
       </w:r>
-      <w:hyperlink r:id="rId27" w:history="1">
+      <w:hyperlink r:id="rId28" w:history="1">
         <w:r>
           <w:t>http://ionicframework.com/getting-started/)</w:t>
         </w:r>
@@ -4946,6 +4969,9 @@
       <w:r>
         <w:t>La aplicación cumple con todos los requisitos hasta el momento de la entrega</w:t>
       </w:r>
+      <w:r>
+        <w:t>.</w:t>
+      </w:r>
     </w:p>
     <w:p>
       <w:pPr>
@@ -4975,6 +5001,9 @@
       <w:r>
         <w:t>2.5</w:t>
       </w:r>
+      <w:r>
+        <w:t>.</w:t>
+      </w:r>
     </w:p>
     <w:p>
       <w:pPr>
@@ -4998,6 +5027,9 @@
       <w:r>
         <w:t>2.5</w:t>
       </w:r>
+      <w:r>
+        <w:t>.</w:t>
+      </w:r>
     </w:p>
     <w:p>
       <w:pPr>
@@ -5039,6 +5071,9 @@
       <w:r>
         <w:t>2.5</w:t>
       </w:r>
+      <w:r>
+        <w:t>.</w:t>
+      </w:r>
     </w:p>
     <w:p>
       <w:pPr>
@@ -5074,17 +5109,16 @@
         <w:t xml:space="preserve">La cobertura de test automáticos por parte del cliente es de un 67,71%, y de un </w:t>
       </w:r>
       <w:r>
-        <w:rPr>
-          <w:b/>
-          <w:color w:val="FF0000"/>
-        </w:rPr>
-        <w:t>XXXXX</w:t>
+        <w:t>47,2</w:t>
       </w:r>
       <w:r>
         <w:t xml:space="preserve">% por parte del servidor, tal y como se muestra en el apartado </w:t>
       </w:r>
       <w:r>
         <w:t>2.7</w:t>
+      </w:r>
+      <w:r>
+        <w:t>.</w:t>
       </w:r>
     </w:p>
     <w:p>
@@ -5112,12 +5146,15 @@
       <w:r>
         <w:t>2.5</w:t>
       </w:r>
+      <w:r>
+        <w:t>.</w:t>
+      </w:r>
     </w:p>
     <w:sectPr>
-      <w:headerReference w:type="default" r:id="rId28"/>
-      <w:footerReference w:type="even" r:id="rId29"/>
-      <w:footerReference w:type="default" r:id="rId30"/>
-      <w:footerReference w:type="first" r:id="rId31"/>
+      <w:headerReference w:type="default" r:id="rId29"/>
+      <w:footerReference w:type="even" r:id="rId30"/>
+      <w:footerReference w:type="default" r:id="rId31"/>
+      <w:footerReference w:type="first" r:id="rId32"/>
       <w:pgSz w:w="11900" w:h="16840"/>
       <w:pgMar w:top="1417" w:right="1701" w:bottom="1417" w:left="1701" w:header="708" w:footer="708" w:gutter="0"/>
       <w:pgNumType w:start="0"/>
@@ -5225,7 +5262,7 @@
         <w:rStyle w:val="Nmerodepgina"/>
         <w:noProof/>
       </w:rPr>
-      <w:t>10</w:t>
+      <w:t>12</w:t>
     </w:r>
     <w:r>
       <w:rPr>
@@ -7598,7 +7635,6 @@
   <w:style w:type="character" w:default="1" w:styleId="Fuentedeprrafopredeter">
     <w:name w:val="Default Paragraph Font"/>
     <w:uiPriority w:val="1"/>
-    <w:semiHidden/>
     <w:unhideWhenUsed/>
   </w:style>
   <w:style w:type="table" w:default="1" w:styleId="Tablanormal">
@@ -8623,7 +8659,7 @@
 </file>
 
 <file path=customXml/itemProps1.xml><?xml version="1.0" encoding="utf-8"?>
-<ds:datastoreItem xmlns:ds="http://schemas.openxmlformats.org/officeDocument/2006/customXml" ds:itemID="{1049FD50-A06C-4AC5-9436-D1617DA35CBC}">
+<ds:datastoreItem xmlns:ds="http://schemas.openxmlformats.org/officeDocument/2006/customXml" ds:itemID="{132002FF-B0C4-445F-AF19-867E6598F080}">
   <ds:schemaRefs>
     <ds:schemaRef ds:uri="http://schemas.openxmlformats.org/officeDocument/2006/bibliography"/>
   </ds:schemaRefs>

</xml_diff>